<commit_message>
Optimized-Product of array except itself
</commit_message>
<xml_diff>
--- a/Note.docx
+++ b/Note.docx
@@ -4,26 +4,47 @@
   <w:body>
     <w:p>
       <w:pPr>
-        <w:pStyle w:val="ListParagraph"/>
-        <w:numPr>
-          <w:ilvl w:val="0"/>
-          <w:numId w:val="14"/>
-        </w:numPr>
-        <w:rPr>
-          <w:rFonts w:ascii="Times New Roman" w:eastAsia="Times New Roman" w:hAnsi="Times New Roman" w:cs="Times New Roman"/>
-          <w:b/>
-          <w:bCs/>
-          <w:lang w:eastAsia="en-GB"/>
-        </w:rPr>
-      </w:pPr>
-      <w:r>
-        <w:rPr>
-          <w:rFonts w:ascii="Times New Roman" w:eastAsia="Times New Roman" w:hAnsi="Times New Roman" w:cs="Times New Roman"/>
-          <w:b/>
-          <w:bCs/>
-          <w:lang w:eastAsia="en-GB"/>
-        </w:rPr>
-        <w:t>“Memory is cheap; latency is expensive.”</w:t>
+        <w:rPr>
+          <w:rFonts w:ascii="Times New Roman" w:eastAsia="Times New Roman" w:hAnsi="Times New Roman" w:cs="Times New Roman"/>
+          <w:b/>
+          <w:bCs/>
+          <w:sz w:val="40"/>
+          <w:szCs w:val="40"/>
+          <w:lang w:eastAsia="en-GB"/>
+        </w:rPr>
+      </w:pPr>
+      <w:r>
+        <w:rPr>
+          <w:rFonts w:ascii="Times New Roman" w:eastAsia="Times New Roman" w:hAnsi="Times New Roman" w:cs="Times New Roman"/>
+          <w:b/>
+          <w:bCs/>
+          <w:sz w:val="40"/>
+          <w:szCs w:val="40"/>
+          <w:lang w:eastAsia="en-GB"/>
+        </w:rPr>
+        <w:t>“</w:t>
+      </w:r>
+      <w:r>
+        <w:rPr>
+          <w:rFonts w:ascii="Times New Roman" w:eastAsia="Times New Roman" w:hAnsi="Times New Roman" w:cs="Times New Roman"/>
+          <w:b/>
+          <w:bCs/>
+          <w:sz w:val="40"/>
+          <w:szCs w:val="40"/>
+          <w:lang w:eastAsia="en-GB"/>
+        </w:rPr>
+        <w:t>***</w:t>
+      </w:r>
+      <w:r>
+        <w:rPr>
+          <w:rFonts w:ascii="Times New Roman" w:eastAsia="Times New Roman" w:hAnsi="Times New Roman" w:cs="Times New Roman"/>
+          <w:b/>
+          <w:bCs/>
+          <w:sz w:val="40"/>
+          <w:szCs w:val="40"/>
+          <w:lang w:eastAsia="en-GB"/>
+        </w:rPr>
+        <w:t>Memory is cheap; latency is expensive.”</w:t>
       </w:r>
     </w:p>
     <w:p>
@@ -422,6 +443,1820 @@
     <w:p>
       <w:pPr>
         <w:spacing w:before="100" w:beforeAutospacing="1" w:after="100" w:afterAutospacing="1"/>
+        <w:rPr>
+          <w:rFonts w:ascii="Times New Roman" w:eastAsia="Times New Roman" w:hAnsi="Times New Roman" w:cs="Times New Roman"/>
+          <w:b/>
+          <w:bCs/>
+          <w:sz w:val="40"/>
+          <w:szCs w:val="40"/>
+          <w:lang w:eastAsia="en-GB"/>
+        </w:rPr>
+      </w:pPr>
+      <w:r>
+        <w:rPr>
+          <w:rFonts w:ascii="Times New Roman" w:eastAsia="Times New Roman" w:hAnsi="Times New Roman" w:cs="Times New Roman"/>
+          <w:b/>
+          <w:bCs/>
+          <w:sz w:val="40"/>
+          <w:szCs w:val="40"/>
+          <w:lang w:eastAsia="en-GB"/>
+        </w:rPr>
+        <w:t>“</w:t>
+      </w:r>
+      <w:r>
+        <w:rPr>
+          <w:rFonts w:ascii="Times New Roman" w:eastAsia="Times New Roman" w:hAnsi="Times New Roman" w:cs="Times New Roman"/>
+          <w:b/>
+          <w:bCs/>
+          <w:sz w:val="40"/>
+          <w:szCs w:val="40"/>
+          <w:lang w:eastAsia="en-GB"/>
+        </w:rPr>
+        <w:t>***</w:t>
+      </w:r>
+      <w:r>
+        <w:rPr>
+          <w:rFonts w:ascii="Times New Roman" w:eastAsia="Times New Roman" w:hAnsi="Times New Roman" w:cs="Times New Roman"/>
+          <w:b/>
+          <w:bCs/>
+          <w:sz w:val="40"/>
+          <w:szCs w:val="40"/>
+          <w:lang w:eastAsia="en-GB"/>
+        </w:rPr>
+        <w:t>The space used for the output does NOT count toward extra space complexity.</w:t>
+      </w:r>
+      <w:r>
+        <w:rPr>
+          <w:rFonts w:ascii="Times New Roman" w:eastAsia="Times New Roman" w:hAnsi="Times New Roman" w:cs="Times New Roman"/>
+          <w:b/>
+          <w:bCs/>
+          <w:sz w:val="40"/>
+          <w:szCs w:val="40"/>
+          <w:lang w:eastAsia="en-GB"/>
+        </w:rPr>
+        <w:t>”</w:t>
+      </w:r>
+    </w:p>
+    <w:p>
+      <w:pPr>
+        <w:spacing w:before="100" w:beforeAutospacing="1" w:after="100" w:afterAutospacing="1"/>
+        <w:outlineLvl w:val="1"/>
+        <w:rPr>
+          <w:rFonts w:ascii="Times New Roman" w:eastAsia="Times New Roman" w:hAnsi="Times New Roman" w:cs="Times New Roman"/>
+          <w:b/>
+          <w:bCs/>
+          <w:sz w:val="36"/>
+          <w:szCs w:val="36"/>
+          <w:lang w:eastAsia="en-GB"/>
+        </w:rPr>
+      </w:pPr>
+      <w:r>
+        <w:rPr>
+          <w:rFonts w:ascii="Apple Color Emoji" w:eastAsia="Times New Roman" w:hAnsi="Apple Color Emoji" w:cs="Apple Color Emoji"/>
+          <w:b/>
+          <w:bCs/>
+          <w:sz w:val="36"/>
+          <w:szCs w:val="36"/>
+          <w:lang w:eastAsia="en-GB"/>
+        </w:rPr>
+        <w:t>✅</w:t>
+      </w:r>
+      <w:r>
+        <w:rPr>
+          <w:rFonts w:ascii="Times New Roman" w:eastAsia="Times New Roman" w:hAnsi="Times New Roman" w:cs="Times New Roman"/>
+          <w:b/>
+          <w:bCs/>
+          <w:sz w:val="36"/>
+          <w:szCs w:val="36"/>
+          <w:lang w:eastAsia="en-GB"/>
+        </w:rPr>
+        <w:t xml:space="preserve"> Case 1: Modify the input array and return it (in-place)</w:t>
+      </w:r>
+    </w:p>
+    <w:p>
+      <w:pPr>
+        <w:tabs>
+          <w:tab w:val="left" w:pos="916"/>
+          <w:tab w:val="left" w:pos="1832"/>
+          <w:tab w:val="left" w:pos="2748"/>
+          <w:tab w:val="left" w:pos="3664"/>
+          <w:tab w:val="left" w:pos="4580"/>
+          <w:tab w:val="left" w:pos="5496"/>
+          <w:tab w:val="left" w:pos="6412"/>
+          <w:tab w:val="left" w:pos="7328"/>
+          <w:tab w:val="left" w:pos="8244"/>
+          <w:tab w:val="left" w:pos="9160"/>
+          <w:tab w:val="left" w:pos="10076"/>
+          <w:tab w:val="left" w:pos="10992"/>
+          <w:tab w:val="left" w:pos="11908"/>
+          <w:tab w:val="left" w:pos="12824"/>
+          <w:tab w:val="left" w:pos="13740"/>
+          <w:tab w:val="left" w:pos="14656"/>
+        </w:tabs>
+        <w:rPr>
+          <w:rFonts w:ascii="Courier New" w:eastAsia="Times New Roman" w:hAnsi="Courier New" w:cs="Courier New"/>
+          <w:sz w:val="20"/>
+          <w:szCs w:val="20"/>
+          <w:lang w:eastAsia="en-GB"/>
+        </w:rPr>
+      </w:pPr>
+      <w:r>
+        <w:rPr>
+          <w:rFonts w:ascii="Courier New" w:eastAsia="Times New Roman" w:hAnsi="Courier New" w:cs="Courier New"/>
+          <w:sz w:val="20"/>
+          <w:szCs w:val="20"/>
+          <w:lang w:eastAsia="en-GB"/>
+        </w:rPr>
+        <w:t>def solve(</w:t>
+      </w:r>
+      <w:proofErr w:type="spellStart"/>
+      <w:r>
+        <w:rPr>
+          <w:rFonts w:ascii="Courier New" w:eastAsia="Times New Roman" w:hAnsi="Courier New" w:cs="Courier New"/>
+          <w:sz w:val="20"/>
+          <w:szCs w:val="20"/>
+          <w:lang w:eastAsia="en-GB"/>
+        </w:rPr>
+        <w:t>nums</w:t>
+      </w:r>
+      <w:proofErr w:type="spellEnd"/>
+      <w:r>
+        <w:rPr>
+          <w:rFonts w:ascii="Courier New" w:eastAsia="Times New Roman" w:hAnsi="Courier New" w:cs="Courier New"/>
+          <w:sz w:val="20"/>
+          <w:szCs w:val="20"/>
+          <w:lang w:eastAsia="en-GB"/>
+        </w:rPr>
+        <w:t>):</w:t>
+      </w:r>
+    </w:p>
+    <w:p>
+      <w:pPr>
+        <w:tabs>
+          <w:tab w:val="left" w:pos="916"/>
+          <w:tab w:val="left" w:pos="1832"/>
+          <w:tab w:val="left" w:pos="2748"/>
+          <w:tab w:val="left" w:pos="3664"/>
+          <w:tab w:val="left" w:pos="4580"/>
+          <w:tab w:val="left" w:pos="5496"/>
+          <w:tab w:val="left" w:pos="6412"/>
+          <w:tab w:val="left" w:pos="7328"/>
+          <w:tab w:val="left" w:pos="8244"/>
+          <w:tab w:val="left" w:pos="9160"/>
+          <w:tab w:val="left" w:pos="10076"/>
+          <w:tab w:val="left" w:pos="10992"/>
+          <w:tab w:val="left" w:pos="11908"/>
+          <w:tab w:val="left" w:pos="12824"/>
+          <w:tab w:val="left" w:pos="13740"/>
+          <w:tab w:val="left" w:pos="14656"/>
+        </w:tabs>
+        <w:rPr>
+          <w:rFonts w:ascii="Courier New" w:eastAsia="Times New Roman" w:hAnsi="Courier New" w:cs="Courier New"/>
+          <w:sz w:val="20"/>
+          <w:szCs w:val="20"/>
+          <w:lang w:eastAsia="en-GB"/>
+        </w:rPr>
+      </w:pPr>
+      <w:r>
+        <w:rPr>
+          <w:rFonts w:ascii="Courier New" w:eastAsia="Times New Roman" w:hAnsi="Courier New" w:cs="Courier New"/>
+          <w:sz w:val="20"/>
+          <w:szCs w:val="20"/>
+          <w:lang w:eastAsia="en-GB"/>
+        </w:rPr>
+        <w:t xml:space="preserve">    for </w:t>
+      </w:r>
+      <w:proofErr w:type="spellStart"/>
+      <w:r>
+        <w:rPr>
+          <w:rFonts w:ascii="Courier New" w:eastAsia="Times New Roman" w:hAnsi="Courier New" w:cs="Courier New"/>
+          <w:sz w:val="20"/>
+          <w:szCs w:val="20"/>
+          <w:lang w:eastAsia="en-GB"/>
+        </w:rPr>
+        <w:t>i</w:t>
+      </w:r>
+      <w:proofErr w:type="spellEnd"/>
+      <w:r>
+        <w:rPr>
+          <w:rFonts w:ascii="Courier New" w:eastAsia="Times New Roman" w:hAnsi="Courier New" w:cs="Courier New"/>
+          <w:sz w:val="20"/>
+          <w:szCs w:val="20"/>
+          <w:lang w:eastAsia="en-GB"/>
+        </w:rPr>
+        <w:t xml:space="preserve"> in range(</w:t>
+      </w:r>
+      <w:proofErr w:type="spellStart"/>
+      <w:r>
+        <w:rPr>
+          <w:rFonts w:ascii="Courier New" w:eastAsia="Times New Roman" w:hAnsi="Courier New" w:cs="Courier New"/>
+          <w:sz w:val="20"/>
+          <w:szCs w:val="20"/>
+          <w:lang w:eastAsia="en-GB"/>
+        </w:rPr>
+        <w:t>len</w:t>
+      </w:r>
+      <w:proofErr w:type="spellEnd"/>
+      <w:r>
+        <w:rPr>
+          <w:rFonts w:ascii="Courier New" w:eastAsia="Times New Roman" w:hAnsi="Courier New" w:cs="Courier New"/>
+          <w:sz w:val="20"/>
+          <w:szCs w:val="20"/>
+          <w:lang w:eastAsia="en-GB"/>
+        </w:rPr>
+        <w:t>(</w:t>
+      </w:r>
+      <w:proofErr w:type="spellStart"/>
+      <w:r>
+        <w:rPr>
+          <w:rFonts w:ascii="Courier New" w:eastAsia="Times New Roman" w:hAnsi="Courier New" w:cs="Courier New"/>
+          <w:sz w:val="20"/>
+          <w:szCs w:val="20"/>
+          <w:lang w:eastAsia="en-GB"/>
+        </w:rPr>
+        <w:t>nums</w:t>
+      </w:r>
+      <w:proofErr w:type="spellEnd"/>
+      <w:r>
+        <w:rPr>
+          <w:rFonts w:ascii="Courier New" w:eastAsia="Times New Roman" w:hAnsi="Courier New" w:cs="Courier New"/>
+          <w:sz w:val="20"/>
+          <w:szCs w:val="20"/>
+          <w:lang w:eastAsia="en-GB"/>
+        </w:rPr>
+        <w:t>)):</w:t>
+      </w:r>
+    </w:p>
+    <w:p>
+      <w:pPr>
+        <w:tabs>
+          <w:tab w:val="left" w:pos="916"/>
+          <w:tab w:val="left" w:pos="1832"/>
+          <w:tab w:val="left" w:pos="2748"/>
+          <w:tab w:val="left" w:pos="3664"/>
+          <w:tab w:val="left" w:pos="4580"/>
+          <w:tab w:val="left" w:pos="5496"/>
+          <w:tab w:val="left" w:pos="6412"/>
+          <w:tab w:val="left" w:pos="7328"/>
+          <w:tab w:val="left" w:pos="8244"/>
+          <w:tab w:val="left" w:pos="9160"/>
+          <w:tab w:val="left" w:pos="10076"/>
+          <w:tab w:val="left" w:pos="10992"/>
+          <w:tab w:val="left" w:pos="11908"/>
+          <w:tab w:val="left" w:pos="12824"/>
+          <w:tab w:val="left" w:pos="13740"/>
+          <w:tab w:val="left" w:pos="14656"/>
+        </w:tabs>
+        <w:rPr>
+          <w:rFonts w:ascii="Courier New" w:eastAsia="Times New Roman" w:hAnsi="Courier New" w:cs="Courier New"/>
+          <w:sz w:val="20"/>
+          <w:szCs w:val="20"/>
+          <w:lang w:eastAsia="en-GB"/>
+        </w:rPr>
+      </w:pPr>
+      <w:r>
+        <w:rPr>
+          <w:rFonts w:ascii="Courier New" w:eastAsia="Times New Roman" w:hAnsi="Courier New" w:cs="Courier New"/>
+          <w:sz w:val="20"/>
+          <w:szCs w:val="20"/>
+          <w:lang w:eastAsia="en-GB"/>
+        </w:rPr>
+        <w:t xml:space="preserve">        </w:t>
+      </w:r>
+      <w:proofErr w:type="spellStart"/>
+      <w:r>
+        <w:rPr>
+          <w:rFonts w:ascii="Courier New" w:eastAsia="Times New Roman" w:hAnsi="Courier New" w:cs="Courier New"/>
+          <w:sz w:val="20"/>
+          <w:szCs w:val="20"/>
+          <w:lang w:eastAsia="en-GB"/>
+        </w:rPr>
+        <w:t>nums</w:t>
+      </w:r>
+      <w:proofErr w:type="spellEnd"/>
+      <w:r>
+        <w:rPr>
+          <w:rFonts w:ascii="Courier New" w:eastAsia="Times New Roman" w:hAnsi="Courier New" w:cs="Courier New"/>
+          <w:sz w:val="20"/>
+          <w:szCs w:val="20"/>
+          <w:lang w:eastAsia="en-GB"/>
+        </w:rPr>
+        <w:t>[</w:t>
+      </w:r>
+      <w:proofErr w:type="spellStart"/>
+      <w:r>
+        <w:rPr>
+          <w:rFonts w:ascii="Courier New" w:eastAsia="Times New Roman" w:hAnsi="Courier New" w:cs="Courier New"/>
+          <w:sz w:val="20"/>
+          <w:szCs w:val="20"/>
+          <w:lang w:eastAsia="en-GB"/>
+        </w:rPr>
+        <w:t>i</w:t>
+      </w:r>
+      <w:proofErr w:type="spellEnd"/>
+      <w:r>
+        <w:rPr>
+          <w:rFonts w:ascii="Courier New" w:eastAsia="Times New Roman" w:hAnsi="Courier New" w:cs="Courier New"/>
+          <w:sz w:val="20"/>
+          <w:szCs w:val="20"/>
+          <w:lang w:eastAsia="en-GB"/>
+        </w:rPr>
+        <w:t>] *= 2</w:t>
+      </w:r>
+    </w:p>
+    <w:p>
+      <w:pPr>
+        <w:tabs>
+          <w:tab w:val="left" w:pos="916"/>
+          <w:tab w:val="left" w:pos="1832"/>
+          <w:tab w:val="left" w:pos="2748"/>
+          <w:tab w:val="left" w:pos="3664"/>
+          <w:tab w:val="left" w:pos="4580"/>
+          <w:tab w:val="left" w:pos="5496"/>
+          <w:tab w:val="left" w:pos="6412"/>
+          <w:tab w:val="left" w:pos="7328"/>
+          <w:tab w:val="left" w:pos="8244"/>
+          <w:tab w:val="left" w:pos="9160"/>
+          <w:tab w:val="left" w:pos="10076"/>
+          <w:tab w:val="left" w:pos="10992"/>
+          <w:tab w:val="left" w:pos="11908"/>
+          <w:tab w:val="left" w:pos="12824"/>
+          <w:tab w:val="left" w:pos="13740"/>
+          <w:tab w:val="left" w:pos="14656"/>
+        </w:tabs>
+        <w:rPr>
+          <w:rFonts w:ascii="Courier New" w:eastAsia="Times New Roman" w:hAnsi="Courier New" w:cs="Courier New"/>
+          <w:sz w:val="20"/>
+          <w:szCs w:val="20"/>
+          <w:lang w:eastAsia="en-GB"/>
+        </w:rPr>
+      </w:pPr>
+      <w:r>
+        <w:rPr>
+          <w:rFonts w:ascii="Courier New" w:eastAsia="Times New Roman" w:hAnsi="Courier New" w:cs="Courier New"/>
+          <w:sz w:val="20"/>
+          <w:szCs w:val="20"/>
+          <w:lang w:eastAsia="en-GB"/>
+        </w:rPr>
+        <w:t xml:space="preserve">    return </w:t>
+      </w:r>
+      <w:proofErr w:type="spellStart"/>
+      <w:r>
+        <w:rPr>
+          <w:rFonts w:ascii="Courier New" w:eastAsia="Times New Roman" w:hAnsi="Courier New" w:cs="Courier New"/>
+          <w:sz w:val="20"/>
+          <w:szCs w:val="20"/>
+          <w:lang w:eastAsia="en-GB"/>
+        </w:rPr>
+        <w:t>nums</w:t>
+      </w:r>
+      <w:proofErr w:type="spellEnd"/>
+    </w:p>
+    <w:p>
+      <w:pPr>
+        <w:spacing w:before="100" w:beforeAutospacing="1" w:after="100" w:afterAutospacing="1"/>
+        <w:outlineLvl w:val="2"/>
+        <w:rPr>
+          <w:rFonts w:ascii="Times New Roman" w:eastAsia="Times New Roman" w:hAnsi="Times New Roman" w:cs="Times New Roman"/>
+          <w:b/>
+          <w:bCs/>
+          <w:sz w:val="27"/>
+          <w:szCs w:val="27"/>
+          <w:lang w:eastAsia="en-GB"/>
+        </w:rPr>
+      </w:pPr>
+      <w:r>
+        <w:rPr>
+          <w:rFonts w:ascii="Times New Roman" w:eastAsia="Times New Roman" w:hAnsi="Times New Roman" w:cs="Times New Roman"/>
+          <w:b/>
+          <w:bCs/>
+          <w:sz w:val="27"/>
+          <w:szCs w:val="27"/>
+          <w:lang w:eastAsia="en-GB"/>
+        </w:rPr>
+        <w:t>Space Complexity</w:t>
+      </w:r>
+    </w:p>
+    <w:p>
+      <w:pPr>
+        <w:tabs>
+          <w:tab w:val="left" w:pos="916"/>
+          <w:tab w:val="left" w:pos="1832"/>
+          <w:tab w:val="left" w:pos="2748"/>
+          <w:tab w:val="left" w:pos="3664"/>
+          <w:tab w:val="left" w:pos="4580"/>
+          <w:tab w:val="left" w:pos="5496"/>
+          <w:tab w:val="left" w:pos="6412"/>
+          <w:tab w:val="left" w:pos="7328"/>
+          <w:tab w:val="left" w:pos="8244"/>
+          <w:tab w:val="left" w:pos="9160"/>
+          <w:tab w:val="left" w:pos="10076"/>
+          <w:tab w:val="left" w:pos="10992"/>
+          <w:tab w:val="left" w:pos="11908"/>
+          <w:tab w:val="left" w:pos="12824"/>
+          <w:tab w:val="left" w:pos="13740"/>
+          <w:tab w:val="left" w:pos="14656"/>
+        </w:tabs>
+        <w:rPr>
+          <w:rFonts w:ascii="Courier New" w:eastAsia="Times New Roman" w:hAnsi="Courier New" w:cs="Courier New"/>
+          <w:sz w:val="20"/>
+          <w:szCs w:val="20"/>
+          <w:lang w:eastAsia="en-GB"/>
+        </w:rPr>
+      </w:pPr>
+      <w:r>
+        <w:rPr>
+          <w:rFonts w:ascii="Courier New" w:eastAsia="Times New Roman" w:hAnsi="Courier New" w:cs="Courier New"/>
+          <w:sz w:val="20"/>
+          <w:szCs w:val="20"/>
+          <w:lang w:eastAsia="en-GB"/>
+        </w:rPr>
+        <w:t>O(1) extra space</w:t>
+      </w:r>
+    </w:p>
+    <w:p>
+      <w:pPr>
+        <w:spacing w:before="100" w:beforeAutospacing="1" w:after="100" w:afterAutospacing="1"/>
+        <w:outlineLvl w:val="2"/>
+        <w:rPr>
+          <w:rFonts w:ascii="Times New Roman" w:eastAsia="Times New Roman" w:hAnsi="Times New Roman" w:cs="Times New Roman"/>
+          <w:b/>
+          <w:bCs/>
+          <w:sz w:val="27"/>
+          <w:szCs w:val="27"/>
+          <w:lang w:eastAsia="en-GB"/>
+        </w:rPr>
+      </w:pPr>
+      <w:r>
+        <w:rPr>
+          <w:rFonts w:ascii="Times New Roman" w:eastAsia="Times New Roman" w:hAnsi="Times New Roman" w:cs="Times New Roman"/>
+          <w:b/>
+          <w:bCs/>
+          <w:sz w:val="27"/>
+          <w:szCs w:val="27"/>
+          <w:lang w:eastAsia="en-GB"/>
+        </w:rPr>
+        <w:t>Why?</w:t>
+      </w:r>
+    </w:p>
+    <w:p>
+      <w:pPr>
+        <w:numPr>
+          <w:ilvl w:val="0"/>
+          <w:numId w:val="15"/>
+        </w:numPr>
+        <w:spacing w:before="100" w:beforeAutospacing="1" w:after="100" w:afterAutospacing="1"/>
+        <w:rPr>
+          <w:rFonts w:ascii="Times New Roman" w:eastAsia="Times New Roman" w:hAnsi="Times New Roman" w:cs="Times New Roman"/>
+          <w:lang w:eastAsia="en-GB"/>
+        </w:rPr>
+      </w:pPr>
+      <w:r>
+        <w:rPr>
+          <w:rFonts w:ascii="Times New Roman" w:eastAsia="Times New Roman" w:hAnsi="Times New Roman" w:cs="Times New Roman"/>
+          <w:lang w:eastAsia="en-GB"/>
+        </w:rPr>
+        <w:t>No new array created</w:t>
+      </w:r>
+    </w:p>
+    <w:p>
+      <w:pPr>
+        <w:numPr>
+          <w:ilvl w:val="0"/>
+          <w:numId w:val="15"/>
+        </w:numPr>
+        <w:spacing w:before="100" w:beforeAutospacing="1" w:after="100" w:afterAutospacing="1"/>
+        <w:rPr>
+          <w:rFonts w:ascii="Times New Roman" w:eastAsia="Times New Roman" w:hAnsi="Times New Roman" w:cs="Times New Roman"/>
+          <w:lang w:eastAsia="en-GB"/>
+        </w:rPr>
+      </w:pPr>
+      <w:r>
+        <w:rPr>
+          <w:rFonts w:ascii="Times New Roman" w:eastAsia="Times New Roman" w:hAnsi="Times New Roman" w:cs="Times New Roman"/>
+          <w:lang w:eastAsia="en-GB"/>
+        </w:rPr>
+        <w:t>Only a few scalar variables (</w:t>
+      </w:r>
+      <w:proofErr w:type="spellStart"/>
+      <w:r>
+        <w:rPr>
+          <w:rFonts w:ascii="Courier New" w:eastAsia="Times New Roman" w:hAnsi="Courier New" w:cs="Courier New"/>
+          <w:sz w:val="20"/>
+          <w:szCs w:val="20"/>
+          <w:lang w:eastAsia="en-GB"/>
+        </w:rPr>
+        <w:t>i</w:t>
+      </w:r>
+      <w:proofErr w:type="spellEnd"/>
+      <w:r>
+        <w:rPr>
+          <w:rFonts w:ascii="Times New Roman" w:eastAsia="Times New Roman" w:hAnsi="Times New Roman" w:cs="Times New Roman"/>
+          <w:lang w:eastAsia="en-GB"/>
+        </w:rPr>
+        <w:t>)</w:t>
+      </w:r>
+    </w:p>
+    <w:p>
+      <w:pPr>
+        <w:numPr>
+          <w:ilvl w:val="0"/>
+          <w:numId w:val="15"/>
+        </w:numPr>
+        <w:spacing w:before="100" w:beforeAutospacing="1" w:after="100" w:afterAutospacing="1"/>
+        <w:rPr>
+          <w:rFonts w:ascii="Times New Roman" w:eastAsia="Times New Roman" w:hAnsi="Times New Roman" w:cs="Times New Roman"/>
+          <w:lang w:eastAsia="en-GB"/>
+        </w:rPr>
+      </w:pPr>
+      <w:r>
+        <w:rPr>
+          <w:rFonts w:ascii="Times New Roman" w:eastAsia="Times New Roman" w:hAnsi="Times New Roman" w:cs="Times New Roman"/>
+          <w:lang w:eastAsia="en-GB"/>
+        </w:rPr>
+        <w:t>Input array memory already exists</w:t>
+      </w:r>
+    </w:p>
+    <w:p>
+      <w:pPr>
+        <w:spacing w:beforeAutospacing="1" w:afterAutospacing="1"/>
+        <w:rPr>
+          <w:rFonts w:ascii="Times New Roman" w:eastAsia="Times New Roman" w:hAnsi="Times New Roman" w:cs="Times New Roman"/>
+          <w:lang w:eastAsia="en-GB"/>
+        </w:rPr>
+      </w:pPr>
+      <w:r>
+        <w:rPr>
+          <w:rFonts w:ascii="Times New Roman" w:eastAsia="Times New Roman" w:hAnsi="Times New Roman" w:cs="Times New Roman"/>
+          <w:b/>
+          <w:bCs/>
+          <w:lang w:eastAsia="en-GB"/>
+        </w:rPr>
+        <w:t>In-place modification = constant extra space</w:t>
+      </w:r>
+    </w:p>
+    <w:p>
+      <w:pPr>
+        <w:spacing w:before="100" w:beforeAutospacing="1" w:after="100" w:afterAutospacing="1"/>
+        <w:rPr>
+          <w:rFonts w:ascii="Times New Roman" w:eastAsia="Times New Roman" w:hAnsi="Times New Roman" w:cs="Times New Roman"/>
+          <w:lang w:eastAsia="en-GB"/>
+        </w:rPr>
+      </w:pPr>
+      <w:r>
+        <w:rPr>
+          <w:rFonts w:ascii="Apple Color Emoji" w:eastAsia="Times New Roman" w:hAnsi="Apple Color Emoji" w:cs="Apple Color Emoji"/>
+          <w:lang w:eastAsia="en-GB"/>
+        </w:rPr>
+        <w:t>⚠️</w:t>
+      </w:r>
+      <w:r>
+        <w:rPr>
+          <w:rFonts w:ascii="Times New Roman" w:eastAsia="Times New Roman" w:hAnsi="Times New Roman" w:cs="Times New Roman"/>
+          <w:lang w:eastAsia="en-GB"/>
+        </w:rPr>
+        <w:t xml:space="preserve"> Important interview caveat:</w:t>
+      </w:r>
+    </w:p>
+    <w:p>
+      <w:pPr>
+        <w:numPr>
+          <w:ilvl w:val="0"/>
+          <w:numId w:val="16"/>
+        </w:numPr>
+        <w:spacing w:before="100" w:beforeAutospacing="1" w:after="100" w:afterAutospacing="1"/>
+        <w:rPr>
+          <w:rFonts w:ascii="Times New Roman" w:eastAsia="Times New Roman" w:hAnsi="Times New Roman" w:cs="Times New Roman"/>
+          <w:lang w:eastAsia="en-GB"/>
+        </w:rPr>
+      </w:pPr>
+      <w:r>
+        <w:rPr>
+          <w:rFonts w:ascii="Times New Roman" w:eastAsia="Times New Roman" w:hAnsi="Times New Roman" w:cs="Times New Roman"/>
+          <w:lang w:eastAsia="en-GB"/>
+        </w:rPr>
+        <w:t xml:space="preserve">This is only valid </w:t>
+      </w:r>
+      <w:r>
+        <w:rPr>
+          <w:rFonts w:ascii="Times New Roman" w:eastAsia="Times New Roman" w:hAnsi="Times New Roman" w:cs="Times New Roman"/>
+          <w:b/>
+          <w:bCs/>
+          <w:lang w:eastAsia="en-GB"/>
+        </w:rPr>
+        <w:t>if the problem allows modifying input</w:t>
+      </w:r>
+    </w:p>
+    <w:p>
+      <w:pPr>
+        <w:rPr>
+          <w:rFonts w:ascii="Times New Roman" w:eastAsia="Times New Roman" w:hAnsi="Times New Roman" w:cs="Times New Roman"/>
+          <w:lang w:eastAsia="en-GB"/>
+        </w:rPr>
+      </w:pPr>
+      <w:r>
+        <w:rPr>
+          <w:rFonts w:ascii="Times New Roman" w:eastAsia="Times New Roman" w:hAnsi="Times New Roman" w:cs="Times New Roman"/>
+          <w:noProof/>
+          <w:lang w:eastAsia="en-GB"/>
+        </w:rPr>
+        <w:pict>
+          <v:rect id="_x0000_i1027" alt="" style="width:451.3pt;height:.05pt;mso-width-percent:0;mso-height-percent:0;mso-width-percent:0;mso-height-percent:0" o:hralign="center" o:hrstd="t" o:hr="t" fillcolor="#a0a0a0" stroked="f"/>
+        </w:pict>
+      </w:r>
+    </w:p>
+    <w:p>
+      <w:pPr>
+        <w:spacing w:before="100" w:beforeAutospacing="1" w:after="100" w:afterAutospacing="1"/>
+        <w:outlineLvl w:val="1"/>
+        <w:rPr>
+          <w:rFonts w:ascii="Times New Roman" w:eastAsia="Times New Roman" w:hAnsi="Times New Roman" w:cs="Times New Roman"/>
+          <w:b/>
+          <w:bCs/>
+          <w:sz w:val="36"/>
+          <w:szCs w:val="36"/>
+          <w:lang w:eastAsia="en-GB"/>
+        </w:rPr>
+      </w:pPr>
+      <w:r>
+        <w:rPr>
+          <w:rFonts w:ascii="Apple Color Emoji" w:eastAsia="Times New Roman" w:hAnsi="Apple Color Emoji" w:cs="Apple Color Emoji"/>
+          <w:b/>
+          <w:bCs/>
+          <w:sz w:val="36"/>
+          <w:szCs w:val="36"/>
+          <w:lang w:eastAsia="en-GB"/>
+        </w:rPr>
+        <w:lastRenderedPageBreak/>
+        <w:t>✅</w:t>
+      </w:r>
+      <w:r>
+        <w:rPr>
+          <w:rFonts w:ascii="Times New Roman" w:eastAsia="Times New Roman" w:hAnsi="Times New Roman" w:cs="Times New Roman"/>
+          <w:b/>
+          <w:bCs/>
+          <w:sz w:val="36"/>
+          <w:szCs w:val="36"/>
+          <w:lang w:eastAsia="en-GB"/>
+        </w:rPr>
+        <w:t xml:space="preserve"> Case 2: Create a new output array and return it</w:t>
+      </w:r>
+    </w:p>
+    <w:p>
+      <w:pPr>
+        <w:tabs>
+          <w:tab w:val="left" w:pos="916"/>
+          <w:tab w:val="left" w:pos="1832"/>
+          <w:tab w:val="left" w:pos="2748"/>
+          <w:tab w:val="left" w:pos="3664"/>
+          <w:tab w:val="left" w:pos="4580"/>
+          <w:tab w:val="left" w:pos="5496"/>
+          <w:tab w:val="left" w:pos="6412"/>
+          <w:tab w:val="left" w:pos="7328"/>
+          <w:tab w:val="left" w:pos="8244"/>
+          <w:tab w:val="left" w:pos="9160"/>
+          <w:tab w:val="left" w:pos="10076"/>
+          <w:tab w:val="left" w:pos="10992"/>
+          <w:tab w:val="left" w:pos="11908"/>
+          <w:tab w:val="left" w:pos="12824"/>
+          <w:tab w:val="left" w:pos="13740"/>
+          <w:tab w:val="left" w:pos="14656"/>
+        </w:tabs>
+        <w:rPr>
+          <w:rFonts w:ascii="Courier New" w:eastAsia="Times New Roman" w:hAnsi="Courier New" w:cs="Courier New"/>
+          <w:sz w:val="20"/>
+          <w:szCs w:val="20"/>
+          <w:lang w:eastAsia="en-GB"/>
+        </w:rPr>
+      </w:pPr>
+      <w:r>
+        <w:rPr>
+          <w:rFonts w:ascii="Courier New" w:eastAsia="Times New Roman" w:hAnsi="Courier New" w:cs="Courier New"/>
+          <w:sz w:val="20"/>
+          <w:szCs w:val="20"/>
+          <w:lang w:eastAsia="en-GB"/>
+        </w:rPr>
+        <w:t>def solve(</w:t>
+      </w:r>
+      <w:proofErr w:type="spellStart"/>
+      <w:r>
+        <w:rPr>
+          <w:rFonts w:ascii="Courier New" w:eastAsia="Times New Roman" w:hAnsi="Courier New" w:cs="Courier New"/>
+          <w:sz w:val="20"/>
+          <w:szCs w:val="20"/>
+          <w:lang w:eastAsia="en-GB"/>
+        </w:rPr>
+        <w:t>nums</w:t>
+      </w:r>
+      <w:proofErr w:type="spellEnd"/>
+      <w:r>
+        <w:rPr>
+          <w:rFonts w:ascii="Courier New" w:eastAsia="Times New Roman" w:hAnsi="Courier New" w:cs="Courier New"/>
+          <w:sz w:val="20"/>
+          <w:szCs w:val="20"/>
+          <w:lang w:eastAsia="en-GB"/>
+        </w:rPr>
+        <w:t>):</w:t>
+      </w:r>
+    </w:p>
+    <w:p>
+      <w:pPr>
+        <w:tabs>
+          <w:tab w:val="left" w:pos="916"/>
+          <w:tab w:val="left" w:pos="1832"/>
+          <w:tab w:val="left" w:pos="2748"/>
+          <w:tab w:val="left" w:pos="3664"/>
+          <w:tab w:val="left" w:pos="4580"/>
+          <w:tab w:val="left" w:pos="5496"/>
+          <w:tab w:val="left" w:pos="6412"/>
+          <w:tab w:val="left" w:pos="7328"/>
+          <w:tab w:val="left" w:pos="8244"/>
+          <w:tab w:val="left" w:pos="9160"/>
+          <w:tab w:val="left" w:pos="10076"/>
+          <w:tab w:val="left" w:pos="10992"/>
+          <w:tab w:val="left" w:pos="11908"/>
+          <w:tab w:val="left" w:pos="12824"/>
+          <w:tab w:val="left" w:pos="13740"/>
+          <w:tab w:val="left" w:pos="14656"/>
+        </w:tabs>
+        <w:rPr>
+          <w:rFonts w:ascii="Courier New" w:eastAsia="Times New Roman" w:hAnsi="Courier New" w:cs="Courier New"/>
+          <w:sz w:val="20"/>
+          <w:szCs w:val="20"/>
+          <w:lang w:eastAsia="en-GB"/>
+        </w:rPr>
+      </w:pPr>
+      <w:r>
+        <w:rPr>
+          <w:rFonts w:ascii="Courier New" w:eastAsia="Times New Roman" w:hAnsi="Courier New" w:cs="Courier New"/>
+          <w:sz w:val="20"/>
+          <w:szCs w:val="20"/>
+          <w:lang w:eastAsia="en-GB"/>
+        </w:rPr>
+        <w:t xml:space="preserve">    res = []</w:t>
+      </w:r>
+    </w:p>
+    <w:p>
+      <w:pPr>
+        <w:tabs>
+          <w:tab w:val="left" w:pos="916"/>
+          <w:tab w:val="left" w:pos="1832"/>
+          <w:tab w:val="left" w:pos="2748"/>
+          <w:tab w:val="left" w:pos="3664"/>
+          <w:tab w:val="left" w:pos="4580"/>
+          <w:tab w:val="left" w:pos="5496"/>
+          <w:tab w:val="left" w:pos="6412"/>
+          <w:tab w:val="left" w:pos="7328"/>
+          <w:tab w:val="left" w:pos="8244"/>
+          <w:tab w:val="left" w:pos="9160"/>
+          <w:tab w:val="left" w:pos="10076"/>
+          <w:tab w:val="left" w:pos="10992"/>
+          <w:tab w:val="left" w:pos="11908"/>
+          <w:tab w:val="left" w:pos="12824"/>
+          <w:tab w:val="left" w:pos="13740"/>
+          <w:tab w:val="left" w:pos="14656"/>
+        </w:tabs>
+        <w:rPr>
+          <w:rFonts w:ascii="Courier New" w:eastAsia="Times New Roman" w:hAnsi="Courier New" w:cs="Courier New"/>
+          <w:sz w:val="20"/>
+          <w:szCs w:val="20"/>
+          <w:lang w:eastAsia="en-GB"/>
+        </w:rPr>
+      </w:pPr>
+      <w:r>
+        <w:rPr>
+          <w:rFonts w:ascii="Courier New" w:eastAsia="Times New Roman" w:hAnsi="Courier New" w:cs="Courier New"/>
+          <w:sz w:val="20"/>
+          <w:szCs w:val="20"/>
+          <w:lang w:eastAsia="en-GB"/>
+        </w:rPr>
+        <w:t xml:space="preserve">    for x in </w:t>
+      </w:r>
+      <w:proofErr w:type="spellStart"/>
+      <w:r>
+        <w:rPr>
+          <w:rFonts w:ascii="Courier New" w:eastAsia="Times New Roman" w:hAnsi="Courier New" w:cs="Courier New"/>
+          <w:sz w:val="20"/>
+          <w:szCs w:val="20"/>
+          <w:lang w:eastAsia="en-GB"/>
+        </w:rPr>
+        <w:t>nums</w:t>
+      </w:r>
+      <w:proofErr w:type="spellEnd"/>
+      <w:r>
+        <w:rPr>
+          <w:rFonts w:ascii="Courier New" w:eastAsia="Times New Roman" w:hAnsi="Courier New" w:cs="Courier New"/>
+          <w:sz w:val="20"/>
+          <w:szCs w:val="20"/>
+          <w:lang w:eastAsia="en-GB"/>
+        </w:rPr>
+        <w:t>:</w:t>
+      </w:r>
+    </w:p>
+    <w:p>
+      <w:pPr>
+        <w:tabs>
+          <w:tab w:val="left" w:pos="916"/>
+          <w:tab w:val="left" w:pos="1832"/>
+          <w:tab w:val="left" w:pos="2748"/>
+          <w:tab w:val="left" w:pos="3664"/>
+          <w:tab w:val="left" w:pos="4580"/>
+          <w:tab w:val="left" w:pos="5496"/>
+          <w:tab w:val="left" w:pos="6412"/>
+          <w:tab w:val="left" w:pos="7328"/>
+          <w:tab w:val="left" w:pos="8244"/>
+          <w:tab w:val="left" w:pos="9160"/>
+          <w:tab w:val="left" w:pos="10076"/>
+          <w:tab w:val="left" w:pos="10992"/>
+          <w:tab w:val="left" w:pos="11908"/>
+          <w:tab w:val="left" w:pos="12824"/>
+          <w:tab w:val="left" w:pos="13740"/>
+          <w:tab w:val="left" w:pos="14656"/>
+        </w:tabs>
+        <w:rPr>
+          <w:rFonts w:ascii="Courier New" w:eastAsia="Times New Roman" w:hAnsi="Courier New" w:cs="Courier New"/>
+          <w:sz w:val="20"/>
+          <w:szCs w:val="20"/>
+          <w:lang w:eastAsia="en-GB"/>
+        </w:rPr>
+      </w:pPr>
+      <w:r>
+        <w:rPr>
+          <w:rFonts w:ascii="Courier New" w:eastAsia="Times New Roman" w:hAnsi="Courier New" w:cs="Courier New"/>
+          <w:sz w:val="20"/>
+          <w:szCs w:val="20"/>
+          <w:lang w:eastAsia="en-GB"/>
+        </w:rPr>
+        <w:t xml:space="preserve">        </w:t>
+      </w:r>
+      <w:proofErr w:type="spellStart"/>
+      <w:r>
+        <w:rPr>
+          <w:rFonts w:ascii="Courier New" w:eastAsia="Times New Roman" w:hAnsi="Courier New" w:cs="Courier New"/>
+          <w:sz w:val="20"/>
+          <w:szCs w:val="20"/>
+          <w:lang w:eastAsia="en-GB"/>
+        </w:rPr>
+        <w:t>res.append</w:t>
+      </w:r>
+      <w:proofErr w:type="spellEnd"/>
+      <w:r>
+        <w:rPr>
+          <w:rFonts w:ascii="Courier New" w:eastAsia="Times New Roman" w:hAnsi="Courier New" w:cs="Courier New"/>
+          <w:sz w:val="20"/>
+          <w:szCs w:val="20"/>
+          <w:lang w:eastAsia="en-GB"/>
+        </w:rPr>
+        <w:t>(x * 2)</w:t>
+      </w:r>
+    </w:p>
+    <w:p>
+      <w:pPr>
+        <w:tabs>
+          <w:tab w:val="left" w:pos="916"/>
+          <w:tab w:val="left" w:pos="1832"/>
+          <w:tab w:val="left" w:pos="2748"/>
+          <w:tab w:val="left" w:pos="3664"/>
+          <w:tab w:val="left" w:pos="4580"/>
+          <w:tab w:val="left" w:pos="5496"/>
+          <w:tab w:val="left" w:pos="6412"/>
+          <w:tab w:val="left" w:pos="7328"/>
+          <w:tab w:val="left" w:pos="8244"/>
+          <w:tab w:val="left" w:pos="9160"/>
+          <w:tab w:val="left" w:pos="10076"/>
+          <w:tab w:val="left" w:pos="10992"/>
+          <w:tab w:val="left" w:pos="11908"/>
+          <w:tab w:val="left" w:pos="12824"/>
+          <w:tab w:val="left" w:pos="13740"/>
+          <w:tab w:val="left" w:pos="14656"/>
+        </w:tabs>
+        <w:rPr>
+          <w:rFonts w:ascii="Courier New" w:eastAsia="Times New Roman" w:hAnsi="Courier New" w:cs="Courier New"/>
+          <w:sz w:val="20"/>
+          <w:szCs w:val="20"/>
+          <w:lang w:eastAsia="en-GB"/>
+        </w:rPr>
+      </w:pPr>
+      <w:r>
+        <w:rPr>
+          <w:rFonts w:ascii="Courier New" w:eastAsia="Times New Roman" w:hAnsi="Courier New" w:cs="Courier New"/>
+          <w:sz w:val="20"/>
+          <w:szCs w:val="20"/>
+          <w:lang w:eastAsia="en-GB"/>
+        </w:rPr>
+        <w:t xml:space="preserve">    return res</w:t>
+      </w:r>
+    </w:p>
+    <w:p>
+      <w:pPr>
+        <w:spacing w:before="100" w:beforeAutospacing="1" w:after="100" w:afterAutospacing="1"/>
+        <w:outlineLvl w:val="2"/>
+        <w:rPr>
+          <w:rFonts w:ascii="Times New Roman" w:eastAsia="Times New Roman" w:hAnsi="Times New Roman" w:cs="Times New Roman"/>
+          <w:b/>
+          <w:bCs/>
+          <w:sz w:val="27"/>
+          <w:szCs w:val="27"/>
+          <w:lang w:eastAsia="en-GB"/>
+        </w:rPr>
+      </w:pPr>
+      <w:r>
+        <w:rPr>
+          <w:rFonts w:ascii="Times New Roman" w:eastAsia="Times New Roman" w:hAnsi="Times New Roman" w:cs="Times New Roman"/>
+          <w:b/>
+          <w:bCs/>
+          <w:sz w:val="27"/>
+          <w:szCs w:val="27"/>
+          <w:lang w:eastAsia="en-GB"/>
+        </w:rPr>
+        <w:t xml:space="preserve">Space Complexity (Interview / </w:t>
+      </w:r>
+      <w:proofErr w:type="spellStart"/>
+      <w:r>
+        <w:rPr>
+          <w:rFonts w:ascii="Times New Roman" w:eastAsia="Times New Roman" w:hAnsi="Times New Roman" w:cs="Times New Roman"/>
+          <w:b/>
+          <w:bCs/>
+          <w:sz w:val="27"/>
+          <w:szCs w:val="27"/>
+          <w:lang w:eastAsia="en-GB"/>
+        </w:rPr>
+        <w:t>LeetCode</w:t>
+      </w:r>
+      <w:proofErr w:type="spellEnd"/>
+      <w:r>
+        <w:rPr>
+          <w:rFonts w:ascii="Times New Roman" w:eastAsia="Times New Roman" w:hAnsi="Times New Roman" w:cs="Times New Roman"/>
+          <w:b/>
+          <w:bCs/>
+          <w:sz w:val="27"/>
+          <w:szCs w:val="27"/>
+          <w:lang w:eastAsia="en-GB"/>
+        </w:rPr>
+        <w:t>)</w:t>
+      </w:r>
+    </w:p>
+    <w:p>
+      <w:pPr>
+        <w:tabs>
+          <w:tab w:val="left" w:pos="916"/>
+          <w:tab w:val="left" w:pos="1832"/>
+          <w:tab w:val="left" w:pos="2748"/>
+          <w:tab w:val="left" w:pos="3664"/>
+          <w:tab w:val="left" w:pos="4580"/>
+          <w:tab w:val="left" w:pos="5496"/>
+          <w:tab w:val="left" w:pos="6412"/>
+          <w:tab w:val="left" w:pos="7328"/>
+          <w:tab w:val="left" w:pos="8244"/>
+          <w:tab w:val="left" w:pos="9160"/>
+          <w:tab w:val="left" w:pos="10076"/>
+          <w:tab w:val="left" w:pos="10992"/>
+          <w:tab w:val="left" w:pos="11908"/>
+          <w:tab w:val="left" w:pos="12824"/>
+          <w:tab w:val="left" w:pos="13740"/>
+          <w:tab w:val="left" w:pos="14656"/>
+        </w:tabs>
+        <w:rPr>
+          <w:rFonts w:ascii="Courier New" w:eastAsia="Times New Roman" w:hAnsi="Courier New" w:cs="Courier New"/>
+          <w:sz w:val="20"/>
+          <w:szCs w:val="20"/>
+          <w:lang w:eastAsia="en-GB"/>
+        </w:rPr>
+      </w:pPr>
+      <w:r>
+        <w:rPr>
+          <w:rFonts w:ascii="Courier New" w:eastAsia="Times New Roman" w:hAnsi="Courier New" w:cs="Courier New"/>
+          <w:sz w:val="20"/>
+          <w:szCs w:val="20"/>
+          <w:lang w:eastAsia="en-GB"/>
+        </w:rPr>
+        <w:t>O(1) extra space</w:t>
+      </w:r>
+    </w:p>
+    <w:p>
+      <w:pPr>
+        <w:spacing w:before="100" w:beforeAutospacing="1" w:after="100" w:afterAutospacing="1"/>
+        <w:outlineLvl w:val="2"/>
+        <w:rPr>
+          <w:rFonts w:ascii="Times New Roman" w:eastAsia="Times New Roman" w:hAnsi="Times New Roman" w:cs="Times New Roman"/>
+          <w:b/>
+          <w:bCs/>
+          <w:sz w:val="27"/>
+          <w:szCs w:val="27"/>
+          <w:lang w:eastAsia="en-GB"/>
+        </w:rPr>
+      </w:pPr>
+      <w:r>
+        <w:rPr>
+          <w:rFonts w:ascii="Times New Roman" w:eastAsia="Times New Roman" w:hAnsi="Times New Roman" w:cs="Times New Roman"/>
+          <w:b/>
+          <w:bCs/>
+          <w:sz w:val="27"/>
+          <w:szCs w:val="27"/>
+          <w:lang w:eastAsia="en-GB"/>
+        </w:rPr>
+        <w:t>Why?</w:t>
+      </w:r>
+    </w:p>
+    <w:p>
+      <w:pPr>
+        <w:numPr>
+          <w:ilvl w:val="0"/>
+          <w:numId w:val="17"/>
+        </w:numPr>
+        <w:spacing w:before="100" w:beforeAutospacing="1" w:after="100" w:afterAutospacing="1"/>
+        <w:rPr>
+          <w:rFonts w:ascii="Times New Roman" w:eastAsia="Times New Roman" w:hAnsi="Times New Roman" w:cs="Times New Roman"/>
+          <w:lang w:eastAsia="en-GB"/>
+        </w:rPr>
+      </w:pPr>
+      <w:r>
+        <w:rPr>
+          <w:rFonts w:ascii="Times New Roman" w:eastAsia="Times New Roman" w:hAnsi="Times New Roman" w:cs="Times New Roman"/>
+          <w:lang w:eastAsia="en-GB"/>
+        </w:rPr>
+        <w:t xml:space="preserve">The output array is </w:t>
+      </w:r>
+      <w:r>
+        <w:rPr>
+          <w:rFonts w:ascii="Times New Roman" w:eastAsia="Times New Roman" w:hAnsi="Times New Roman" w:cs="Times New Roman"/>
+          <w:b/>
+          <w:bCs/>
+          <w:lang w:eastAsia="en-GB"/>
+        </w:rPr>
+        <w:t>required by the problem</w:t>
+      </w:r>
+    </w:p>
+    <w:p>
+      <w:pPr>
+        <w:numPr>
+          <w:ilvl w:val="0"/>
+          <w:numId w:val="17"/>
+        </w:numPr>
+        <w:spacing w:before="100" w:beforeAutospacing="1" w:after="100" w:afterAutospacing="1"/>
+        <w:rPr>
+          <w:rFonts w:ascii="Times New Roman" w:eastAsia="Times New Roman" w:hAnsi="Times New Roman" w:cs="Times New Roman"/>
+          <w:lang w:eastAsia="en-GB"/>
+        </w:rPr>
+      </w:pPr>
+      <w:r>
+        <w:rPr>
+          <w:rFonts w:ascii="Times New Roman" w:eastAsia="Times New Roman" w:hAnsi="Times New Roman" w:cs="Times New Roman"/>
+          <w:lang w:eastAsia="en-GB"/>
+        </w:rPr>
+        <w:t xml:space="preserve">Output space is </w:t>
+      </w:r>
+      <w:r>
+        <w:rPr>
+          <w:rFonts w:ascii="Times New Roman" w:eastAsia="Times New Roman" w:hAnsi="Times New Roman" w:cs="Times New Roman"/>
+          <w:b/>
+          <w:bCs/>
+          <w:lang w:eastAsia="en-GB"/>
+        </w:rPr>
+        <w:t>not counted</w:t>
+      </w:r>
+      <w:r>
+        <w:rPr>
+          <w:rFonts w:ascii="Times New Roman" w:eastAsia="Times New Roman" w:hAnsi="Times New Roman" w:cs="Times New Roman"/>
+          <w:lang w:eastAsia="en-GB"/>
+        </w:rPr>
+        <w:t xml:space="preserve"> toward extra space</w:t>
+      </w:r>
+    </w:p>
+    <w:p>
+      <w:pPr>
+        <w:spacing w:before="100" w:beforeAutospacing="1" w:after="100" w:afterAutospacing="1"/>
+        <w:rPr>
+          <w:rFonts w:ascii="Times New Roman" w:eastAsia="Times New Roman" w:hAnsi="Times New Roman" w:cs="Times New Roman"/>
+          <w:lang w:eastAsia="en-GB"/>
+        </w:rPr>
+      </w:pPr>
+      <w:r>
+        <w:rPr>
+          <w:rFonts w:ascii="Times New Roman" w:eastAsia="Times New Roman" w:hAnsi="Times New Roman" w:cs="Times New Roman"/>
+          <w:lang w:eastAsia="en-GB"/>
+        </w:rPr>
+        <w:t xml:space="preserve">This may feel counter-intuitive, but it’s the </w:t>
+      </w:r>
+      <w:r>
+        <w:rPr>
+          <w:rFonts w:ascii="Times New Roman" w:eastAsia="Times New Roman" w:hAnsi="Times New Roman" w:cs="Times New Roman"/>
+          <w:b/>
+          <w:bCs/>
+          <w:lang w:eastAsia="en-GB"/>
+        </w:rPr>
+        <w:t>standard definition</w:t>
+      </w:r>
+      <w:r>
+        <w:rPr>
+          <w:rFonts w:ascii="Times New Roman" w:eastAsia="Times New Roman" w:hAnsi="Times New Roman" w:cs="Times New Roman"/>
+          <w:lang w:eastAsia="en-GB"/>
+        </w:rPr>
+        <w:t xml:space="preserve"> used in interviews.</w:t>
+      </w:r>
+    </w:p>
+    <w:p>
+      <w:pPr>
+        <w:rPr>
+          <w:rFonts w:ascii="Times New Roman" w:eastAsia="Times New Roman" w:hAnsi="Times New Roman" w:cs="Times New Roman"/>
+          <w:lang w:eastAsia="en-GB"/>
+        </w:rPr>
+      </w:pPr>
+      <w:r>
+        <w:rPr>
+          <w:rFonts w:ascii="Times New Roman" w:eastAsia="Times New Roman" w:hAnsi="Times New Roman" w:cs="Times New Roman"/>
+          <w:noProof/>
+          <w:lang w:eastAsia="en-GB"/>
+        </w:rPr>
+        <w:pict>
+          <v:rect id="_x0000_i1026" alt="" style="width:451.3pt;height:.05pt;mso-width-percent:0;mso-height-percent:0;mso-width-percent:0;mso-height-percent:0" o:hralign="center" o:hrstd="t" o:hr="t" fillcolor="#a0a0a0" stroked="f"/>
+        </w:pict>
+      </w:r>
+    </w:p>
+    <w:p>
+      <w:pPr>
+        <w:spacing w:before="100" w:beforeAutospacing="1" w:after="100" w:afterAutospacing="1"/>
+        <w:outlineLvl w:val="1"/>
+        <w:rPr>
+          <w:rFonts w:ascii="Times New Roman" w:eastAsia="Times New Roman" w:hAnsi="Times New Roman" w:cs="Times New Roman"/>
+          <w:b/>
+          <w:bCs/>
+          <w:sz w:val="36"/>
+          <w:szCs w:val="36"/>
+          <w:lang w:eastAsia="en-GB"/>
+        </w:rPr>
+      </w:pPr>
+      <w:r>
+        <w:rPr>
+          <w:rFonts w:ascii="Apple Color Emoji" w:eastAsia="Times New Roman" w:hAnsi="Apple Color Emoji" w:cs="Apple Color Emoji"/>
+          <w:b/>
+          <w:bCs/>
+          <w:sz w:val="36"/>
+          <w:szCs w:val="36"/>
+          <w:lang w:eastAsia="en-GB"/>
+        </w:rPr>
+        <w:t>🔴</w:t>
+      </w:r>
+      <w:r>
+        <w:rPr>
+          <w:rFonts w:ascii="Times New Roman" w:eastAsia="Times New Roman" w:hAnsi="Times New Roman" w:cs="Times New Roman"/>
+          <w:b/>
+          <w:bCs/>
+          <w:sz w:val="36"/>
+          <w:szCs w:val="36"/>
+          <w:lang w:eastAsia="en-GB"/>
+        </w:rPr>
+        <w:t xml:space="preserve"> Important distinction (this is where people get confused)</w:t>
+      </w:r>
+    </w:p>
+    <w:p>
+      <w:pPr>
+        <w:spacing w:before="100" w:beforeAutospacing="1" w:after="100" w:afterAutospacing="1"/>
+        <w:rPr>
+          <w:rFonts w:ascii="Times New Roman" w:eastAsia="Times New Roman" w:hAnsi="Times New Roman" w:cs="Times New Roman"/>
+          <w:lang w:eastAsia="en-GB"/>
+        </w:rPr>
+      </w:pPr>
+      <w:r>
+        <w:rPr>
+          <w:rFonts w:ascii="Times New Roman" w:eastAsia="Times New Roman" w:hAnsi="Times New Roman" w:cs="Times New Roman"/>
+          <w:lang w:eastAsia="en-GB"/>
+        </w:rPr>
+        <w:t xml:space="preserve">Let’s break it into </w:t>
+      </w:r>
+      <w:r>
+        <w:rPr>
+          <w:rFonts w:ascii="Times New Roman" w:eastAsia="Times New Roman" w:hAnsi="Times New Roman" w:cs="Times New Roman"/>
+          <w:b/>
+          <w:bCs/>
+          <w:lang w:eastAsia="en-GB"/>
+        </w:rPr>
+        <w:t>three types of space</w:t>
+      </w:r>
+      <w:r>
+        <w:rPr>
+          <w:rFonts w:ascii="Times New Roman" w:eastAsia="Times New Roman" w:hAnsi="Times New Roman" w:cs="Times New Roman"/>
+          <w:lang w:eastAsia="en-GB"/>
+        </w:rPr>
+        <w:t>:</w:t>
+      </w:r>
+    </w:p>
+    <w:tbl>
+      <w:tblPr>
+        <w:tblW w:w="0" w:type="auto"/>
+        <w:tblCellSpacing w:w="15" w:type="dxa"/>
+        <w:tblCellMar>
+          <w:top w:w="15" w:type="dxa"/>
+          <w:left w:w="15" w:type="dxa"/>
+          <w:bottom w:w="15" w:type="dxa"/>
+          <w:right w:w="15" w:type="dxa"/>
+        </w:tblCellMar>
+        <w:tblLook w:val="04A0" w:firstRow="1" w:lastRow="0" w:firstColumn="1" w:lastColumn="0" w:noHBand="0" w:noVBand="1"/>
+      </w:tblPr>
+      <w:tblGrid>
+        <w:gridCol w:w="2228"/>
+        <w:gridCol w:w="929"/>
+      </w:tblGrid>
+      <w:tr>
+        <w:trPr>
+          <w:tblHeader/>
+          <w:tblCellSpacing w:w="15" w:type="dxa"/>
+        </w:trPr>
+        <w:tc>
+          <w:tcPr>
+            <w:tcW w:w="0" w:type="auto"/>
+            <w:vAlign w:val="center"/>
+            <w:hideMark/>
+          </w:tcPr>
+          <w:p>
+            <w:pPr>
+              <w:jc w:val="center"/>
+              <w:rPr>
+                <w:rFonts w:ascii="Times New Roman" w:eastAsia="Times New Roman" w:hAnsi="Times New Roman" w:cs="Times New Roman"/>
+                <w:b/>
+                <w:bCs/>
+                <w:lang w:eastAsia="en-GB"/>
+              </w:rPr>
+            </w:pPr>
+            <w:r>
+              <w:rPr>
+                <w:rFonts w:ascii="Times New Roman" w:eastAsia="Times New Roman" w:hAnsi="Times New Roman" w:cs="Times New Roman"/>
+                <w:b/>
+                <w:bCs/>
+                <w:lang w:eastAsia="en-GB"/>
+              </w:rPr>
+              <w:t>Type</w:t>
+            </w:r>
+          </w:p>
+        </w:tc>
+        <w:tc>
+          <w:tcPr>
+            <w:tcW w:w="0" w:type="auto"/>
+            <w:vAlign w:val="center"/>
+            <w:hideMark/>
+          </w:tcPr>
+          <w:p>
+            <w:pPr>
+              <w:jc w:val="center"/>
+              <w:rPr>
+                <w:rFonts w:ascii="Times New Roman" w:eastAsia="Times New Roman" w:hAnsi="Times New Roman" w:cs="Times New Roman"/>
+                <w:b/>
+                <w:bCs/>
+                <w:lang w:eastAsia="en-GB"/>
+              </w:rPr>
+            </w:pPr>
+            <w:r>
+              <w:rPr>
+                <w:rFonts w:ascii="Times New Roman" w:eastAsia="Times New Roman" w:hAnsi="Times New Roman" w:cs="Times New Roman"/>
+                <w:b/>
+                <w:bCs/>
+                <w:lang w:eastAsia="en-GB"/>
+              </w:rPr>
+              <w:t>Counts?</w:t>
+            </w:r>
+          </w:p>
+        </w:tc>
+      </w:tr>
+      <w:tr>
+        <w:trPr>
+          <w:tblCellSpacing w:w="15" w:type="dxa"/>
+        </w:trPr>
+        <w:tc>
+          <w:tcPr>
+            <w:tcW w:w="0" w:type="auto"/>
+            <w:vAlign w:val="center"/>
+            <w:hideMark/>
+          </w:tcPr>
+          <w:p>
+            <w:pPr>
+              <w:rPr>
+                <w:rFonts w:ascii="Times New Roman" w:eastAsia="Times New Roman" w:hAnsi="Times New Roman" w:cs="Times New Roman"/>
+                <w:lang w:eastAsia="en-GB"/>
+              </w:rPr>
+            </w:pPr>
+            <w:r>
+              <w:rPr>
+                <w:rFonts w:ascii="Times New Roman" w:eastAsia="Times New Roman" w:hAnsi="Times New Roman" w:cs="Times New Roman"/>
+                <w:lang w:eastAsia="en-GB"/>
+              </w:rPr>
+              <w:t>Input space</w:t>
+            </w:r>
+          </w:p>
+        </w:tc>
+        <w:tc>
+          <w:tcPr>
+            <w:tcW w:w="0" w:type="auto"/>
+            <w:vAlign w:val="center"/>
+            <w:hideMark/>
+          </w:tcPr>
+          <w:p>
+            <w:pPr>
+              <w:rPr>
+                <w:rFonts w:ascii="Times New Roman" w:eastAsia="Times New Roman" w:hAnsi="Times New Roman" w:cs="Times New Roman"/>
+                <w:lang w:eastAsia="en-GB"/>
+              </w:rPr>
+            </w:pPr>
+            <w:r>
+              <w:rPr>
+                <w:rFonts w:ascii="Apple Color Emoji" w:eastAsia="Times New Roman" w:hAnsi="Apple Color Emoji" w:cs="Apple Color Emoji"/>
+                <w:lang w:eastAsia="en-GB"/>
+              </w:rPr>
+              <w:t>❌</w:t>
+            </w:r>
+            <w:r>
+              <w:rPr>
+                <w:rFonts w:ascii="Times New Roman" w:eastAsia="Times New Roman" w:hAnsi="Times New Roman" w:cs="Times New Roman"/>
+                <w:lang w:eastAsia="en-GB"/>
+              </w:rPr>
+              <w:t xml:space="preserve"> No</w:t>
+            </w:r>
+          </w:p>
+        </w:tc>
+      </w:tr>
+      <w:tr>
+        <w:trPr>
+          <w:tblCellSpacing w:w="15" w:type="dxa"/>
+        </w:trPr>
+        <w:tc>
+          <w:tcPr>
+            <w:tcW w:w="0" w:type="auto"/>
+            <w:vAlign w:val="center"/>
+            <w:hideMark/>
+          </w:tcPr>
+          <w:p>
+            <w:pPr>
+              <w:rPr>
+                <w:rFonts w:ascii="Times New Roman" w:eastAsia="Times New Roman" w:hAnsi="Times New Roman" w:cs="Times New Roman"/>
+                <w:lang w:eastAsia="en-GB"/>
+              </w:rPr>
+            </w:pPr>
+            <w:r>
+              <w:rPr>
+                <w:rFonts w:ascii="Times New Roman" w:eastAsia="Times New Roman" w:hAnsi="Times New Roman" w:cs="Times New Roman"/>
+                <w:lang w:eastAsia="en-GB"/>
+              </w:rPr>
+              <w:t>Output space</w:t>
+            </w:r>
+          </w:p>
+        </w:tc>
+        <w:tc>
+          <w:tcPr>
+            <w:tcW w:w="0" w:type="auto"/>
+            <w:vAlign w:val="center"/>
+            <w:hideMark/>
+          </w:tcPr>
+          <w:p>
+            <w:pPr>
+              <w:rPr>
+                <w:rFonts w:ascii="Times New Roman" w:eastAsia="Times New Roman" w:hAnsi="Times New Roman" w:cs="Times New Roman"/>
+                <w:lang w:eastAsia="en-GB"/>
+              </w:rPr>
+            </w:pPr>
+            <w:r>
+              <w:rPr>
+                <w:rFonts w:ascii="Apple Color Emoji" w:eastAsia="Times New Roman" w:hAnsi="Apple Color Emoji" w:cs="Apple Color Emoji"/>
+                <w:lang w:eastAsia="en-GB"/>
+              </w:rPr>
+              <w:t>❌</w:t>
+            </w:r>
+            <w:r>
+              <w:rPr>
+                <w:rFonts w:ascii="Times New Roman" w:eastAsia="Times New Roman" w:hAnsi="Times New Roman" w:cs="Times New Roman"/>
+                <w:lang w:eastAsia="en-GB"/>
+              </w:rPr>
+              <w:t xml:space="preserve"> No</w:t>
+            </w:r>
+          </w:p>
+        </w:tc>
+      </w:tr>
+      <w:tr>
+        <w:trPr>
+          <w:tblCellSpacing w:w="15" w:type="dxa"/>
+        </w:trPr>
+        <w:tc>
+          <w:tcPr>
+            <w:tcW w:w="0" w:type="auto"/>
+            <w:vAlign w:val="center"/>
+            <w:hideMark/>
+          </w:tcPr>
+          <w:p>
+            <w:pPr>
+              <w:rPr>
+                <w:rFonts w:ascii="Times New Roman" w:eastAsia="Times New Roman" w:hAnsi="Times New Roman" w:cs="Times New Roman"/>
+                <w:lang w:eastAsia="en-GB"/>
+              </w:rPr>
+            </w:pPr>
+            <w:r>
+              <w:rPr>
+                <w:rFonts w:ascii="Times New Roman" w:eastAsia="Times New Roman" w:hAnsi="Times New Roman" w:cs="Times New Roman"/>
+                <w:lang w:eastAsia="en-GB"/>
+              </w:rPr>
+              <w:t>Extra / auxiliary space</w:t>
+            </w:r>
+          </w:p>
+        </w:tc>
+        <w:tc>
+          <w:tcPr>
+            <w:tcW w:w="0" w:type="auto"/>
+            <w:vAlign w:val="center"/>
+            <w:hideMark/>
+          </w:tcPr>
+          <w:p>
+            <w:pPr>
+              <w:rPr>
+                <w:rFonts w:ascii="Times New Roman" w:eastAsia="Times New Roman" w:hAnsi="Times New Roman" w:cs="Times New Roman"/>
+                <w:lang w:eastAsia="en-GB"/>
+              </w:rPr>
+            </w:pPr>
+            <w:r>
+              <w:rPr>
+                <w:rFonts w:ascii="Apple Color Emoji" w:eastAsia="Times New Roman" w:hAnsi="Apple Color Emoji" w:cs="Apple Color Emoji"/>
+                <w:lang w:eastAsia="en-GB"/>
+              </w:rPr>
+              <w:t>✅</w:t>
+            </w:r>
+            <w:r>
+              <w:rPr>
+                <w:rFonts w:ascii="Times New Roman" w:eastAsia="Times New Roman" w:hAnsi="Times New Roman" w:cs="Times New Roman"/>
+                <w:lang w:eastAsia="en-GB"/>
+              </w:rPr>
+              <w:t xml:space="preserve"> Yes</w:t>
+            </w:r>
+          </w:p>
+        </w:tc>
+      </w:tr>
+    </w:tbl>
+    <w:p>
+      <w:pPr>
+        <w:rPr>
+          <w:rFonts w:ascii="Times New Roman" w:eastAsia="Times New Roman" w:hAnsi="Times New Roman" w:cs="Times New Roman"/>
+          <w:lang w:eastAsia="en-GB"/>
+        </w:rPr>
+      </w:pPr>
+      <w:r>
+        <w:rPr>
+          <w:rFonts w:ascii="Times New Roman" w:eastAsia="Times New Roman" w:hAnsi="Times New Roman" w:cs="Times New Roman"/>
+          <w:noProof/>
+          <w:lang w:eastAsia="en-GB"/>
+        </w:rPr>
+        <w:pict>
+          <v:rect id="_x0000_i1025" alt="" style="width:451.3pt;height:.05pt;mso-width-percent:0;mso-height-percent:0;mso-width-percent:0;mso-height-percent:0" o:hralign="center" o:hrstd="t" o:hr="t" fillcolor="#a0a0a0" stroked="f"/>
+        </w:pict>
+      </w:r>
+    </w:p>
+    <w:p>
+      <w:pPr>
+        <w:spacing w:before="100" w:beforeAutospacing="1" w:after="100" w:afterAutospacing="1"/>
+        <w:outlineLvl w:val="1"/>
+        <w:rPr>
+          <w:rFonts w:ascii="Times New Roman" w:eastAsia="Times New Roman" w:hAnsi="Times New Roman" w:cs="Times New Roman"/>
+          <w:b/>
+          <w:bCs/>
+          <w:sz w:val="36"/>
+          <w:szCs w:val="36"/>
+          <w:lang w:eastAsia="en-GB"/>
+        </w:rPr>
+      </w:pPr>
+      <w:r>
+        <w:rPr>
+          <w:rFonts w:ascii="Times New Roman" w:eastAsia="Times New Roman" w:hAnsi="Times New Roman" w:cs="Times New Roman"/>
+          <w:b/>
+          <w:bCs/>
+          <w:sz w:val="36"/>
+          <w:szCs w:val="36"/>
+          <w:lang w:eastAsia="en-GB"/>
+        </w:rPr>
+        <w:t>Comparison Table (VERY IMPORTANT)</w:t>
+      </w:r>
+    </w:p>
+    <w:tbl>
+      <w:tblPr>
+        <w:tblW w:w="0" w:type="auto"/>
+        <w:tblCellSpacing w:w="15" w:type="dxa"/>
+        <w:tblCellMar>
+          <w:top w:w="15" w:type="dxa"/>
+          <w:left w:w="15" w:type="dxa"/>
+          <w:bottom w:w="15" w:type="dxa"/>
+          <w:right w:w="15" w:type="dxa"/>
+        </w:tblCellMar>
+        <w:tblLook w:val="04A0" w:firstRow="1" w:lastRow="0" w:firstColumn="1" w:lastColumn="0" w:noHBand="0" w:noVBand="1"/>
+      </w:tblPr>
+      <w:tblGrid>
+        <w:gridCol w:w="3934"/>
+        <w:gridCol w:w="1307"/>
+        <w:gridCol w:w="1895"/>
+      </w:tblGrid>
+      <w:tr>
+        <w:trPr>
+          <w:tblHeader/>
+          <w:tblCellSpacing w:w="15" w:type="dxa"/>
+        </w:trPr>
+        <w:tc>
+          <w:tcPr>
+            <w:tcW w:w="0" w:type="auto"/>
+            <w:vAlign w:val="center"/>
+            <w:hideMark/>
+          </w:tcPr>
+          <w:p>
+            <w:pPr>
+              <w:jc w:val="center"/>
+              <w:rPr>
+                <w:rFonts w:ascii="Times New Roman" w:eastAsia="Times New Roman" w:hAnsi="Times New Roman" w:cs="Times New Roman"/>
+                <w:b/>
+                <w:bCs/>
+                <w:lang w:eastAsia="en-GB"/>
+              </w:rPr>
+            </w:pPr>
+            <w:r>
+              <w:rPr>
+                <w:rFonts w:ascii="Times New Roman" w:eastAsia="Times New Roman" w:hAnsi="Times New Roman" w:cs="Times New Roman"/>
+                <w:b/>
+                <w:bCs/>
+                <w:lang w:eastAsia="en-GB"/>
+              </w:rPr>
+              <w:t>Scenario</w:t>
+            </w:r>
+          </w:p>
+        </w:tc>
+        <w:tc>
+          <w:tcPr>
+            <w:tcW w:w="0" w:type="auto"/>
+            <w:vAlign w:val="center"/>
+            <w:hideMark/>
+          </w:tcPr>
+          <w:p>
+            <w:pPr>
+              <w:jc w:val="center"/>
+              <w:rPr>
+                <w:rFonts w:ascii="Times New Roman" w:eastAsia="Times New Roman" w:hAnsi="Times New Roman" w:cs="Times New Roman"/>
+                <w:b/>
+                <w:bCs/>
+                <w:lang w:eastAsia="en-GB"/>
+              </w:rPr>
+            </w:pPr>
+            <w:r>
+              <w:rPr>
+                <w:rFonts w:ascii="Times New Roman" w:eastAsia="Times New Roman" w:hAnsi="Times New Roman" w:cs="Times New Roman"/>
+                <w:b/>
+                <w:bCs/>
+                <w:lang w:eastAsia="en-GB"/>
+              </w:rPr>
+              <w:t>Extra Space</w:t>
+            </w:r>
+          </w:p>
+        </w:tc>
+        <w:tc>
+          <w:tcPr>
+            <w:tcW w:w="0" w:type="auto"/>
+            <w:vAlign w:val="center"/>
+            <w:hideMark/>
+          </w:tcPr>
+          <w:p>
+            <w:pPr>
+              <w:jc w:val="center"/>
+              <w:rPr>
+                <w:rFonts w:ascii="Times New Roman" w:eastAsia="Times New Roman" w:hAnsi="Times New Roman" w:cs="Times New Roman"/>
+                <w:b/>
+                <w:bCs/>
+                <w:lang w:eastAsia="en-GB"/>
+              </w:rPr>
+            </w:pPr>
+            <w:r>
+              <w:rPr>
+                <w:rFonts w:ascii="Times New Roman" w:eastAsia="Times New Roman" w:hAnsi="Times New Roman" w:cs="Times New Roman"/>
+                <w:b/>
+                <w:bCs/>
+                <w:lang w:eastAsia="en-GB"/>
+              </w:rPr>
+              <w:t>Interview Verdict</w:t>
+            </w:r>
+          </w:p>
+        </w:tc>
+      </w:tr>
+      <w:tr>
+        <w:trPr>
+          <w:tblCellSpacing w:w="15" w:type="dxa"/>
+        </w:trPr>
+        <w:tc>
+          <w:tcPr>
+            <w:tcW w:w="0" w:type="auto"/>
+            <w:vAlign w:val="center"/>
+            <w:hideMark/>
+          </w:tcPr>
+          <w:p>
+            <w:pPr>
+              <w:rPr>
+                <w:rFonts w:ascii="Times New Roman" w:eastAsia="Times New Roman" w:hAnsi="Times New Roman" w:cs="Times New Roman"/>
+                <w:lang w:eastAsia="en-GB"/>
+              </w:rPr>
+            </w:pPr>
+            <w:r>
+              <w:rPr>
+                <w:rFonts w:ascii="Times New Roman" w:eastAsia="Times New Roman" w:hAnsi="Times New Roman" w:cs="Times New Roman"/>
+                <w:lang w:eastAsia="en-GB"/>
+              </w:rPr>
+              <w:t>Modify input in-place</w:t>
+            </w:r>
+          </w:p>
+        </w:tc>
+        <w:tc>
+          <w:tcPr>
+            <w:tcW w:w="0" w:type="auto"/>
+            <w:vAlign w:val="center"/>
+            <w:hideMark/>
+          </w:tcPr>
+          <w:p>
+            <w:pPr>
+              <w:rPr>
+                <w:rFonts w:ascii="Times New Roman" w:eastAsia="Times New Roman" w:hAnsi="Times New Roman" w:cs="Times New Roman"/>
+                <w:lang w:eastAsia="en-GB"/>
+              </w:rPr>
+            </w:pPr>
+            <w:r>
+              <w:rPr>
+                <w:rFonts w:ascii="Times New Roman" w:eastAsia="Times New Roman" w:hAnsi="Times New Roman" w:cs="Times New Roman"/>
+                <w:b/>
+                <w:bCs/>
+                <w:lang w:eastAsia="en-GB"/>
+              </w:rPr>
+              <w:t>O(1)</w:t>
+            </w:r>
+          </w:p>
+        </w:tc>
+        <w:tc>
+          <w:tcPr>
+            <w:tcW w:w="0" w:type="auto"/>
+            <w:vAlign w:val="center"/>
+            <w:hideMark/>
+          </w:tcPr>
+          <w:p>
+            <w:pPr>
+              <w:rPr>
+                <w:rFonts w:ascii="Times New Roman" w:eastAsia="Times New Roman" w:hAnsi="Times New Roman" w:cs="Times New Roman"/>
+                <w:lang w:eastAsia="en-GB"/>
+              </w:rPr>
+            </w:pPr>
+            <w:r>
+              <w:rPr>
+                <w:rFonts w:ascii="Times New Roman" w:eastAsia="Times New Roman" w:hAnsi="Times New Roman" w:cs="Times New Roman"/>
+                <w:lang w:eastAsia="en-GB"/>
+              </w:rPr>
+              <w:t>Optimal</w:t>
+            </w:r>
+          </w:p>
+        </w:tc>
+      </w:tr>
+      <w:tr>
+        <w:trPr>
+          <w:tblCellSpacing w:w="15" w:type="dxa"/>
+        </w:trPr>
+        <w:tc>
+          <w:tcPr>
+            <w:tcW w:w="0" w:type="auto"/>
+            <w:vAlign w:val="center"/>
+            <w:hideMark/>
+          </w:tcPr>
+          <w:p>
+            <w:pPr>
+              <w:rPr>
+                <w:rFonts w:ascii="Times New Roman" w:eastAsia="Times New Roman" w:hAnsi="Times New Roman" w:cs="Times New Roman"/>
+                <w:lang w:eastAsia="en-GB"/>
+              </w:rPr>
+            </w:pPr>
+            <w:r>
+              <w:rPr>
+                <w:rFonts w:ascii="Times New Roman" w:eastAsia="Times New Roman" w:hAnsi="Times New Roman" w:cs="Times New Roman"/>
+                <w:lang w:eastAsia="en-GB"/>
+              </w:rPr>
+              <w:t>Create output array</w:t>
+            </w:r>
+          </w:p>
+        </w:tc>
+        <w:tc>
+          <w:tcPr>
+            <w:tcW w:w="0" w:type="auto"/>
+            <w:vAlign w:val="center"/>
+            <w:hideMark/>
+          </w:tcPr>
+          <w:p>
+            <w:pPr>
+              <w:rPr>
+                <w:rFonts w:ascii="Times New Roman" w:eastAsia="Times New Roman" w:hAnsi="Times New Roman" w:cs="Times New Roman"/>
+                <w:lang w:eastAsia="en-GB"/>
+              </w:rPr>
+            </w:pPr>
+            <w:r>
+              <w:rPr>
+                <w:rFonts w:ascii="Times New Roman" w:eastAsia="Times New Roman" w:hAnsi="Times New Roman" w:cs="Times New Roman"/>
+                <w:b/>
+                <w:bCs/>
+                <w:lang w:eastAsia="en-GB"/>
+              </w:rPr>
+              <w:t>O(1)</w:t>
+            </w:r>
+          </w:p>
+        </w:tc>
+        <w:tc>
+          <w:tcPr>
+            <w:tcW w:w="0" w:type="auto"/>
+            <w:vAlign w:val="center"/>
+            <w:hideMark/>
+          </w:tcPr>
+          <w:p>
+            <w:pPr>
+              <w:rPr>
+                <w:rFonts w:ascii="Times New Roman" w:eastAsia="Times New Roman" w:hAnsi="Times New Roman" w:cs="Times New Roman"/>
+                <w:lang w:eastAsia="en-GB"/>
+              </w:rPr>
+            </w:pPr>
+            <w:r>
+              <w:rPr>
+                <w:rFonts w:ascii="Times New Roman" w:eastAsia="Times New Roman" w:hAnsi="Times New Roman" w:cs="Times New Roman"/>
+                <w:lang w:eastAsia="en-GB"/>
+              </w:rPr>
+              <w:t>Optimal</w:t>
+            </w:r>
+          </w:p>
+        </w:tc>
+      </w:tr>
+      <w:tr>
+        <w:trPr>
+          <w:tblCellSpacing w:w="15" w:type="dxa"/>
+        </w:trPr>
+        <w:tc>
+          <w:tcPr>
+            <w:tcW w:w="0" w:type="auto"/>
+            <w:vAlign w:val="center"/>
+            <w:hideMark/>
+          </w:tcPr>
+          <w:p>
+            <w:pPr>
+              <w:rPr>
+                <w:rFonts w:ascii="Times New Roman" w:eastAsia="Times New Roman" w:hAnsi="Times New Roman" w:cs="Times New Roman"/>
+                <w:lang w:eastAsia="en-GB"/>
+              </w:rPr>
+            </w:pPr>
+            <w:r>
+              <w:rPr>
+                <w:rFonts w:ascii="Times New Roman" w:eastAsia="Times New Roman" w:hAnsi="Times New Roman" w:cs="Times New Roman"/>
+                <w:lang w:eastAsia="en-GB"/>
+              </w:rPr>
+              <w:t>Create helper arrays (prefix, map, temp)</w:t>
+            </w:r>
+          </w:p>
+        </w:tc>
+        <w:tc>
+          <w:tcPr>
+            <w:tcW w:w="0" w:type="auto"/>
+            <w:vAlign w:val="center"/>
+            <w:hideMark/>
+          </w:tcPr>
+          <w:p>
+            <w:pPr>
+              <w:rPr>
+                <w:rFonts w:ascii="Times New Roman" w:eastAsia="Times New Roman" w:hAnsi="Times New Roman" w:cs="Times New Roman"/>
+                <w:lang w:eastAsia="en-GB"/>
+              </w:rPr>
+            </w:pPr>
+            <w:r>
+              <w:rPr>
+                <w:rFonts w:ascii="Times New Roman" w:eastAsia="Times New Roman" w:hAnsi="Times New Roman" w:cs="Times New Roman"/>
+                <w:b/>
+                <w:bCs/>
+                <w:lang w:eastAsia="en-GB"/>
+              </w:rPr>
+              <w:t>O(n)</w:t>
+            </w:r>
+          </w:p>
+        </w:tc>
+        <w:tc>
+          <w:tcPr>
+            <w:tcW w:w="0" w:type="auto"/>
+            <w:vAlign w:val="center"/>
+            <w:hideMark/>
+          </w:tcPr>
+          <w:p>
+            <w:pPr>
+              <w:rPr>
+                <w:rFonts w:ascii="Times New Roman" w:eastAsia="Times New Roman" w:hAnsi="Times New Roman" w:cs="Times New Roman"/>
+                <w:lang w:eastAsia="en-GB"/>
+              </w:rPr>
+            </w:pPr>
+            <w:r>
+              <w:rPr>
+                <w:rFonts w:ascii="Times New Roman" w:eastAsia="Times New Roman" w:hAnsi="Times New Roman" w:cs="Times New Roman"/>
+                <w:lang w:eastAsia="en-GB"/>
+              </w:rPr>
+              <w:t>Not optimal</w:t>
+            </w:r>
+          </w:p>
+        </w:tc>
+      </w:tr>
+    </w:tbl>
+    <w:p>
+      <w:pPr>
+        <w:spacing w:before="100" w:beforeAutospacing="1" w:after="100" w:afterAutospacing="1"/>
+        <w:ind w:left="720"/>
         <w:rPr>
           <w:rFonts w:ascii="Times New Roman" w:eastAsia="Times New Roman" w:hAnsi="Times New Roman" w:cs="Times New Roman"/>
           <w:lang w:eastAsia="en-GB"/>
@@ -928,6 +2763,155 @@
     </w:lvl>
   </w:abstractNum>
   <w:abstractNum w:abstractNumId="5" w15:restartNumberingAfterBreak="0">
+    <w:nsid w:val="2AA36B00"/>
+    <w:multiLevelType w:val="multilevel"/>
+    <w:tmpl w:val="396A0DE2"/>
+    <w:lvl w:ilvl="0">
+      <w:start w:val="1"/>
+      <w:numFmt w:val="bullet"/>
+      <w:lvlText w:val=""/>
+      <w:lvlJc w:val="left"/>
+      <w:pPr>
+        <w:tabs>
+          <w:tab w:val="num" w:pos="720"/>
+        </w:tabs>
+        <w:ind w:left="720" w:hanging="360"/>
+      </w:pPr>
+      <w:rPr>
+        <w:rFonts w:ascii="Symbol" w:hAnsi="Symbol" w:hint="default"/>
+        <w:sz w:val="20"/>
+      </w:rPr>
+    </w:lvl>
+    <w:lvl w:ilvl="1" w:tentative="1">
+      <w:start w:val="1"/>
+      <w:numFmt w:val="bullet"/>
+      <w:lvlText w:val="o"/>
+      <w:lvlJc w:val="left"/>
+      <w:pPr>
+        <w:tabs>
+          <w:tab w:val="num" w:pos="1440"/>
+        </w:tabs>
+        <w:ind w:left="1440" w:hanging="360"/>
+      </w:pPr>
+      <w:rPr>
+        <w:rFonts w:ascii="Courier New" w:hAnsi="Courier New" w:hint="default"/>
+        <w:sz w:val="20"/>
+      </w:rPr>
+    </w:lvl>
+    <w:lvl w:ilvl="2" w:tentative="1">
+      <w:start w:val="1"/>
+      <w:numFmt w:val="bullet"/>
+      <w:lvlText w:val=""/>
+      <w:lvlJc w:val="left"/>
+      <w:pPr>
+        <w:tabs>
+          <w:tab w:val="num" w:pos="2160"/>
+        </w:tabs>
+        <w:ind w:left="2160" w:hanging="360"/>
+      </w:pPr>
+      <w:rPr>
+        <w:rFonts w:ascii="Wingdings" w:hAnsi="Wingdings" w:hint="default"/>
+        <w:sz w:val="20"/>
+      </w:rPr>
+    </w:lvl>
+    <w:lvl w:ilvl="3" w:tentative="1">
+      <w:start w:val="1"/>
+      <w:numFmt w:val="bullet"/>
+      <w:lvlText w:val=""/>
+      <w:lvlJc w:val="left"/>
+      <w:pPr>
+        <w:tabs>
+          <w:tab w:val="num" w:pos="2880"/>
+        </w:tabs>
+        <w:ind w:left="2880" w:hanging="360"/>
+      </w:pPr>
+      <w:rPr>
+        <w:rFonts w:ascii="Wingdings" w:hAnsi="Wingdings" w:hint="default"/>
+        <w:sz w:val="20"/>
+      </w:rPr>
+    </w:lvl>
+    <w:lvl w:ilvl="4" w:tentative="1">
+      <w:start w:val="1"/>
+      <w:numFmt w:val="bullet"/>
+      <w:lvlText w:val=""/>
+      <w:lvlJc w:val="left"/>
+      <w:pPr>
+        <w:tabs>
+          <w:tab w:val="num" w:pos="3600"/>
+        </w:tabs>
+        <w:ind w:left="3600" w:hanging="360"/>
+      </w:pPr>
+      <w:rPr>
+        <w:rFonts w:ascii="Wingdings" w:hAnsi="Wingdings" w:hint="default"/>
+        <w:sz w:val="20"/>
+      </w:rPr>
+    </w:lvl>
+    <w:lvl w:ilvl="5" w:tentative="1">
+      <w:start w:val="1"/>
+      <w:numFmt w:val="bullet"/>
+      <w:lvlText w:val=""/>
+      <w:lvlJc w:val="left"/>
+      <w:pPr>
+        <w:tabs>
+          <w:tab w:val="num" w:pos="4320"/>
+        </w:tabs>
+        <w:ind w:left="4320" w:hanging="360"/>
+      </w:pPr>
+      <w:rPr>
+        <w:rFonts w:ascii="Wingdings" w:hAnsi="Wingdings" w:hint="default"/>
+        <w:sz w:val="20"/>
+      </w:rPr>
+    </w:lvl>
+    <w:lvl w:ilvl="6" w:tentative="1">
+      <w:start w:val="1"/>
+      <w:numFmt w:val="bullet"/>
+      <w:lvlText w:val=""/>
+      <w:lvlJc w:val="left"/>
+      <w:pPr>
+        <w:tabs>
+          <w:tab w:val="num" w:pos="5040"/>
+        </w:tabs>
+        <w:ind w:left="5040" w:hanging="360"/>
+      </w:pPr>
+      <w:rPr>
+        <w:rFonts w:ascii="Wingdings" w:hAnsi="Wingdings" w:hint="default"/>
+        <w:sz w:val="20"/>
+      </w:rPr>
+    </w:lvl>
+    <w:lvl w:ilvl="7" w:tentative="1">
+      <w:start w:val="1"/>
+      <w:numFmt w:val="bullet"/>
+      <w:lvlText w:val=""/>
+      <w:lvlJc w:val="left"/>
+      <w:pPr>
+        <w:tabs>
+          <w:tab w:val="num" w:pos="5760"/>
+        </w:tabs>
+        <w:ind w:left="5760" w:hanging="360"/>
+      </w:pPr>
+      <w:rPr>
+        <w:rFonts w:ascii="Wingdings" w:hAnsi="Wingdings" w:hint="default"/>
+        <w:sz w:val="20"/>
+      </w:rPr>
+    </w:lvl>
+    <w:lvl w:ilvl="8" w:tentative="1">
+      <w:start w:val="1"/>
+      <w:numFmt w:val="bullet"/>
+      <w:lvlText w:val=""/>
+      <w:lvlJc w:val="left"/>
+      <w:pPr>
+        <w:tabs>
+          <w:tab w:val="num" w:pos="6480"/>
+        </w:tabs>
+        <w:ind w:left="6480" w:hanging="360"/>
+      </w:pPr>
+      <w:rPr>
+        <w:rFonts w:ascii="Wingdings" w:hAnsi="Wingdings" w:hint="default"/>
+        <w:sz w:val="20"/>
+      </w:rPr>
+    </w:lvl>
+  </w:abstractNum>
+  <w:abstractNum w:abstractNumId="6" w15:restartNumberingAfterBreak="0">
     <w:nsid w:val="2B047828"/>
     <w:multiLevelType w:val="hybridMultilevel"/>
     <w:tmpl w:val="F0D83B68"/>
@@ -1016,7 +3000,7 @@
       </w:pPr>
     </w:lvl>
   </w:abstractNum>
-  <w:abstractNum w:abstractNumId="6" w15:restartNumberingAfterBreak="0">
+  <w:abstractNum w:abstractNumId="7" w15:restartNumberingAfterBreak="0">
     <w:nsid w:val="30FA3437"/>
     <w:multiLevelType w:val="multilevel"/>
     <w:tmpl w:val="C73498B2"/>
@@ -1165,7 +3149,156 @@
       </w:rPr>
     </w:lvl>
   </w:abstractNum>
-  <w:abstractNum w:abstractNumId="7" w15:restartNumberingAfterBreak="0">
+  <w:abstractNum w:abstractNumId="8" w15:restartNumberingAfterBreak="0">
+    <w:nsid w:val="3A7B4068"/>
+    <w:multiLevelType w:val="multilevel"/>
+    <w:tmpl w:val="33DE1E1A"/>
+    <w:lvl w:ilvl="0">
+      <w:start w:val="1"/>
+      <w:numFmt w:val="bullet"/>
+      <w:lvlText w:val=""/>
+      <w:lvlJc w:val="left"/>
+      <w:pPr>
+        <w:tabs>
+          <w:tab w:val="num" w:pos="720"/>
+        </w:tabs>
+        <w:ind w:left="720" w:hanging="360"/>
+      </w:pPr>
+      <w:rPr>
+        <w:rFonts w:ascii="Symbol" w:hAnsi="Symbol" w:hint="default"/>
+        <w:sz w:val="20"/>
+      </w:rPr>
+    </w:lvl>
+    <w:lvl w:ilvl="1" w:tentative="1">
+      <w:start w:val="1"/>
+      <w:numFmt w:val="bullet"/>
+      <w:lvlText w:val="o"/>
+      <w:lvlJc w:val="left"/>
+      <w:pPr>
+        <w:tabs>
+          <w:tab w:val="num" w:pos="1440"/>
+        </w:tabs>
+        <w:ind w:left="1440" w:hanging="360"/>
+      </w:pPr>
+      <w:rPr>
+        <w:rFonts w:ascii="Courier New" w:hAnsi="Courier New" w:hint="default"/>
+        <w:sz w:val="20"/>
+      </w:rPr>
+    </w:lvl>
+    <w:lvl w:ilvl="2" w:tentative="1">
+      <w:start w:val="1"/>
+      <w:numFmt w:val="bullet"/>
+      <w:lvlText w:val=""/>
+      <w:lvlJc w:val="left"/>
+      <w:pPr>
+        <w:tabs>
+          <w:tab w:val="num" w:pos="2160"/>
+        </w:tabs>
+        <w:ind w:left="2160" w:hanging="360"/>
+      </w:pPr>
+      <w:rPr>
+        <w:rFonts w:ascii="Wingdings" w:hAnsi="Wingdings" w:hint="default"/>
+        <w:sz w:val="20"/>
+      </w:rPr>
+    </w:lvl>
+    <w:lvl w:ilvl="3" w:tentative="1">
+      <w:start w:val="1"/>
+      <w:numFmt w:val="bullet"/>
+      <w:lvlText w:val=""/>
+      <w:lvlJc w:val="left"/>
+      <w:pPr>
+        <w:tabs>
+          <w:tab w:val="num" w:pos="2880"/>
+        </w:tabs>
+        <w:ind w:left="2880" w:hanging="360"/>
+      </w:pPr>
+      <w:rPr>
+        <w:rFonts w:ascii="Wingdings" w:hAnsi="Wingdings" w:hint="default"/>
+        <w:sz w:val="20"/>
+      </w:rPr>
+    </w:lvl>
+    <w:lvl w:ilvl="4" w:tentative="1">
+      <w:start w:val="1"/>
+      <w:numFmt w:val="bullet"/>
+      <w:lvlText w:val=""/>
+      <w:lvlJc w:val="left"/>
+      <w:pPr>
+        <w:tabs>
+          <w:tab w:val="num" w:pos="3600"/>
+        </w:tabs>
+        <w:ind w:left="3600" w:hanging="360"/>
+      </w:pPr>
+      <w:rPr>
+        <w:rFonts w:ascii="Wingdings" w:hAnsi="Wingdings" w:hint="default"/>
+        <w:sz w:val="20"/>
+      </w:rPr>
+    </w:lvl>
+    <w:lvl w:ilvl="5" w:tentative="1">
+      <w:start w:val="1"/>
+      <w:numFmt w:val="bullet"/>
+      <w:lvlText w:val=""/>
+      <w:lvlJc w:val="left"/>
+      <w:pPr>
+        <w:tabs>
+          <w:tab w:val="num" w:pos="4320"/>
+        </w:tabs>
+        <w:ind w:left="4320" w:hanging="360"/>
+      </w:pPr>
+      <w:rPr>
+        <w:rFonts w:ascii="Wingdings" w:hAnsi="Wingdings" w:hint="default"/>
+        <w:sz w:val="20"/>
+      </w:rPr>
+    </w:lvl>
+    <w:lvl w:ilvl="6" w:tentative="1">
+      <w:start w:val="1"/>
+      <w:numFmt w:val="bullet"/>
+      <w:lvlText w:val=""/>
+      <w:lvlJc w:val="left"/>
+      <w:pPr>
+        <w:tabs>
+          <w:tab w:val="num" w:pos="5040"/>
+        </w:tabs>
+        <w:ind w:left="5040" w:hanging="360"/>
+      </w:pPr>
+      <w:rPr>
+        <w:rFonts w:ascii="Wingdings" w:hAnsi="Wingdings" w:hint="default"/>
+        <w:sz w:val="20"/>
+      </w:rPr>
+    </w:lvl>
+    <w:lvl w:ilvl="7" w:tentative="1">
+      <w:start w:val="1"/>
+      <w:numFmt w:val="bullet"/>
+      <w:lvlText w:val=""/>
+      <w:lvlJc w:val="left"/>
+      <w:pPr>
+        <w:tabs>
+          <w:tab w:val="num" w:pos="5760"/>
+        </w:tabs>
+        <w:ind w:left="5760" w:hanging="360"/>
+      </w:pPr>
+      <w:rPr>
+        <w:rFonts w:ascii="Wingdings" w:hAnsi="Wingdings" w:hint="default"/>
+        <w:sz w:val="20"/>
+      </w:rPr>
+    </w:lvl>
+    <w:lvl w:ilvl="8" w:tentative="1">
+      <w:start w:val="1"/>
+      <w:numFmt w:val="bullet"/>
+      <w:lvlText w:val=""/>
+      <w:lvlJc w:val="left"/>
+      <w:pPr>
+        <w:tabs>
+          <w:tab w:val="num" w:pos="6480"/>
+        </w:tabs>
+        <w:ind w:left="6480" w:hanging="360"/>
+      </w:pPr>
+      <w:rPr>
+        <w:rFonts w:ascii="Wingdings" w:hAnsi="Wingdings" w:hint="default"/>
+        <w:sz w:val="20"/>
+      </w:rPr>
+    </w:lvl>
+  </w:abstractNum>
+  <w:abstractNum w:abstractNumId="9" w15:restartNumberingAfterBreak="0">
     <w:nsid w:val="3F6E274B"/>
     <w:multiLevelType w:val="hybridMultilevel"/>
     <w:tmpl w:val="A97680CC"/>
@@ -1254,7 +3387,156 @@
       </w:pPr>
     </w:lvl>
   </w:abstractNum>
-  <w:abstractNum w:abstractNumId="8" w15:restartNumberingAfterBreak="0">
+  <w:abstractNum w:abstractNumId="10" w15:restartNumberingAfterBreak="0">
+    <w:nsid w:val="581609DB"/>
+    <w:multiLevelType w:val="multilevel"/>
+    <w:tmpl w:val="7A84B42A"/>
+    <w:lvl w:ilvl="0">
+      <w:start w:val="1"/>
+      <w:numFmt w:val="bullet"/>
+      <w:lvlText w:val=""/>
+      <w:lvlJc w:val="left"/>
+      <w:pPr>
+        <w:tabs>
+          <w:tab w:val="num" w:pos="720"/>
+        </w:tabs>
+        <w:ind w:left="720" w:hanging="360"/>
+      </w:pPr>
+      <w:rPr>
+        <w:rFonts w:ascii="Symbol" w:hAnsi="Symbol" w:hint="default"/>
+        <w:sz w:val="20"/>
+      </w:rPr>
+    </w:lvl>
+    <w:lvl w:ilvl="1" w:tentative="1">
+      <w:start w:val="1"/>
+      <w:numFmt w:val="bullet"/>
+      <w:lvlText w:val="o"/>
+      <w:lvlJc w:val="left"/>
+      <w:pPr>
+        <w:tabs>
+          <w:tab w:val="num" w:pos="1440"/>
+        </w:tabs>
+        <w:ind w:left="1440" w:hanging="360"/>
+      </w:pPr>
+      <w:rPr>
+        <w:rFonts w:ascii="Courier New" w:hAnsi="Courier New" w:hint="default"/>
+        <w:sz w:val="20"/>
+      </w:rPr>
+    </w:lvl>
+    <w:lvl w:ilvl="2" w:tentative="1">
+      <w:start w:val="1"/>
+      <w:numFmt w:val="bullet"/>
+      <w:lvlText w:val=""/>
+      <w:lvlJc w:val="left"/>
+      <w:pPr>
+        <w:tabs>
+          <w:tab w:val="num" w:pos="2160"/>
+        </w:tabs>
+        <w:ind w:left="2160" w:hanging="360"/>
+      </w:pPr>
+      <w:rPr>
+        <w:rFonts w:ascii="Wingdings" w:hAnsi="Wingdings" w:hint="default"/>
+        <w:sz w:val="20"/>
+      </w:rPr>
+    </w:lvl>
+    <w:lvl w:ilvl="3" w:tentative="1">
+      <w:start w:val="1"/>
+      <w:numFmt w:val="bullet"/>
+      <w:lvlText w:val=""/>
+      <w:lvlJc w:val="left"/>
+      <w:pPr>
+        <w:tabs>
+          <w:tab w:val="num" w:pos="2880"/>
+        </w:tabs>
+        <w:ind w:left="2880" w:hanging="360"/>
+      </w:pPr>
+      <w:rPr>
+        <w:rFonts w:ascii="Wingdings" w:hAnsi="Wingdings" w:hint="default"/>
+        <w:sz w:val="20"/>
+      </w:rPr>
+    </w:lvl>
+    <w:lvl w:ilvl="4" w:tentative="1">
+      <w:start w:val="1"/>
+      <w:numFmt w:val="bullet"/>
+      <w:lvlText w:val=""/>
+      <w:lvlJc w:val="left"/>
+      <w:pPr>
+        <w:tabs>
+          <w:tab w:val="num" w:pos="3600"/>
+        </w:tabs>
+        <w:ind w:left="3600" w:hanging="360"/>
+      </w:pPr>
+      <w:rPr>
+        <w:rFonts w:ascii="Wingdings" w:hAnsi="Wingdings" w:hint="default"/>
+        <w:sz w:val="20"/>
+      </w:rPr>
+    </w:lvl>
+    <w:lvl w:ilvl="5" w:tentative="1">
+      <w:start w:val="1"/>
+      <w:numFmt w:val="bullet"/>
+      <w:lvlText w:val=""/>
+      <w:lvlJc w:val="left"/>
+      <w:pPr>
+        <w:tabs>
+          <w:tab w:val="num" w:pos="4320"/>
+        </w:tabs>
+        <w:ind w:left="4320" w:hanging="360"/>
+      </w:pPr>
+      <w:rPr>
+        <w:rFonts w:ascii="Wingdings" w:hAnsi="Wingdings" w:hint="default"/>
+        <w:sz w:val="20"/>
+      </w:rPr>
+    </w:lvl>
+    <w:lvl w:ilvl="6" w:tentative="1">
+      <w:start w:val="1"/>
+      <w:numFmt w:val="bullet"/>
+      <w:lvlText w:val=""/>
+      <w:lvlJc w:val="left"/>
+      <w:pPr>
+        <w:tabs>
+          <w:tab w:val="num" w:pos="5040"/>
+        </w:tabs>
+        <w:ind w:left="5040" w:hanging="360"/>
+      </w:pPr>
+      <w:rPr>
+        <w:rFonts w:ascii="Wingdings" w:hAnsi="Wingdings" w:hint="default"/>
+        <w:sz w:val="20"/>
+      </w:rPr>
+    </w:lvl>
+    <w:lvl w:ilvl="7" w:tentative="1">
+      <w:start w:val="1"/>
+      <w:numFmt w:val="bullet"/>
+      <w:lvlText w:val=""/>
+      <w:lvlJc w:val="left"/>
+      <w:pPr>
+        <w:tabs>
+          <w:tab w:val="num" w:pos="5760"/>
+        </w:tabs>
+        <w:ind w:left="5760" w:hanging="360"/>
+      </w:pPr>
+      <w:rPr>
+        <w:rFonts w:ascii="Wingdings" w:hAnsi="Wingdings" w:hint="default"/>
+        <w:sz w:val="20"/>
+      </w:rPr>
+    </w:lvl>
+    <w:lvl w:ilvl="8" w:tentative="1">
+      <w:start w:val="1"/>
+      <w:numFmt w:val="bullet"/>
+      <w:lvlText w:val=""/>
+      <w:lvlJc w:val="left"/>
+      <w:pPr>
+        <w:tabs>
+          <w:tab w:val="num" w:pos="6480"/>
+        </w:tabs>
+        <w:ind w:left="6480" w:hanging="360"/>
+      </w:pPr>
+      <w:rPr>
+        <w:rFonts w:ascii="Wingdings" w:hAnsi="Wingdings" w:hint="default"/>
+        <w:sz w:val="20"/>
+      </w:rPr>
+    </w:lvl>
+  </w:abstractNum>
+  <w:abstractNum w:abstractNumId="11" w15:restartNumberingAfterBreak="0">
     <w:nsid w:val="5A7506D1"/>
     <w:multiLevelType w:val="hybridMultilevel"/>
     <w:tmpl w:val="44909BBC"/>
@@ -1340,7 +3622,7 @@
       </w:pPr>
     </w:lvl>
   </w:abstractNum>
-  <w:abstractNum w:abstractNumId="9" w15:restartNumberingAfterBreak="0">
+  <w:abstractNum w:abstractNumId="12" w15:restartNumberingAfterBreak="0">
     <w:nsid w:val="5BFF064A"/>
     <w:multiLevelType w:val="hybridMultilevel"/>
     <w:tmpl w:val="0E40336A"/>
@@ -1426,7 +3708,7 @@
       </w:pPr>
     </w:lvl>
   </w:abstractNum>
-  <w:abstractNum w:abstractNumId="10" w15:restartNumberingAfterBreak="0">
+  <w:abstractNum w:abstractNumId="13" w15:restartNumberingAfterBreak="0">
     <w:nsid w:val="65926914"/>
     <w:multiLevelType w:val="hybridMultilevel"/>
     <w:tmpl w:val="018E0F0E"/>
@@ -1539,7 +3821,7 @@
       </w:rPr>
     </w:lvl>
   </w:abstractNum>
-  <w:abstractNum w:abstractNumId="11" w15:restartNumberingAfterBreak="0">
+  <w:abstractNum w:abstractNumId="14" w15:restartNumberingAfterBreak="0">
     <w:nsid w:val="6A603B59"/>
     <w:multiLevelType w:val="hybridMultilevel"/>
     <w:tmpl w:val="EDDA6DF8"/>
@@ -1652,7 +3934,7 @@
       </w:rPr>
     </w:lvl>
   </w:abstractNum>
-  <w:abstractNum w:abstractNumId="12" w15:restartNumberingAfterBreak="0">
+  <w:abstractNum w:abstractNumId="15" w15:restartNumberingAfterBreak="0">
     <w:nsid w:val="7DF275EB"/>
     <w:multiLevelType w:val="hybridMultilevel"/>
     <w:tmpl w:val="F6D4C8BA"/>
@@ -1765,7 +4047,7 @@
       </w:rPr>
     </w:lvl>
   </w:abstractNum>
-  <w:abstractNum w:abstractNumId="13" w15:restartNumberingAfterBreak="0">
+  <w:abstractNum w:abstractNumId="16" w15:restartNumberingAfterBreak="0">
     <w:nsid w:val="7F7906A0"/>
     <w:multiLevelType w:val="hybridMultilevel"/>
     <w:tmpl w:val="8932C09C"/>
@@ -1855,25 +4137,25 @@
     </w:lvl>
   </w:abstractNum>
   <w:num w:numId="1" w16cid:durableId="795686340">
-    <w:abstractNumId w:val="10"/>
+    <w:abstractNumId w:val="13"/>
   </w:num>
   <w:num w:numId="2" w16cid:durableId="220019789">
     <w:abstractNumId w:val="1"/>
   </w:num>
   <w:num w:numId="3" w16cid:durableId="1296909425">
-    <w:abstractNumId w:val="13"/>
+    <w:abstractNumId w:val="16"/>
   </w:num>
   <w:num w:numId="4" w16cid:durableId="1857772722">
-    <w:abstractNumId w:val="5"/>
+    <w:abstractNumId w:val="6"/>
   </w:num>
   <w:num w:numId="5" w16cid:durableId="1263686366">
-    <w:abstractNumId w:val="7"/>
+    <w:abstractNumId w:val="9"/>
   </w:num>
   <w:num w:numId="6" w16cid:durableId="92865388">
-    <w:abstractNumId w:val="12"/>
+    <w:abstractNumId w:val="15"/>
   </w:num>
   <w:num w:numId="7" w16cid:durableId="1241133038">
-    <w:abstractNumId w:val="11"/>
+    <w:abstractNumId w:val="14"/>
   </w:num>
   <w:num w:numId="8" w16cid:durableId="1838033499">
     <w:abstractNumId w:val="3"/>
@@ -1882,19 +4164,28 @@
     <w:abstractNumId w:val="2"/>
   </w:num>
   <w:num w:numId="10" w16cid:durableId="2048481157">
-    <w:abstractNumId w:val="9"/>
+    <w:abstractNumId w:val="12"/>
   </w:num>
   <w:num w:numId="11" w16cid:durableId="1107043530">
     <w:abstractNumId w:val="4"/>
   </w:num>
   <w:num w:numId="12" w16cid:durableId="383522916">
-    <w:abstractNumId w:val="6"/>
+    <w:abstractNumId w:val="7"/>
   </w:num>
   <w:num w:numId="13" w16cid:durableId="2077897342">
-    <w:abstractNumId w:val="8"/>
+    <w:abstractNumId w:val="11"/>
   </w:num>
   <w:num w:numId="14" w16cid:durableId="1850171860">
     <w:abstractNumId w:val="0"/>
+  </w:num>
+  <w:num w:numId="15" w16cid:durableId="102581969">
+    <w:abstractNumId w:val="8"/>
+  </w:num>
+  <w:num w:numId="16" w16cid:durableId="1971934949">
+    <w:abstractNumId w:val="5"/>
+  </w:num>
+  <w:num w:numId="17" w16cid:durableId="1206020896">
+    <w:abstractNumId w:val="10"/>
   </w:num>
 </w:numbering>
 </file>
@@ -2441,6 +4732,80 @@
       <w:szCs w:val="20"/>
     </w:rPr>
   </w:style>
+  <w:style w:type="paragraph" w:styleId="HTMLPreformatted">
+    <w:name w:val="HTML Preformatted"/>
+    <w:basedOn w:val="Normal"/>
+    <w:link w:val="HTMLPreformattedChar"/>
+    <w:uiPriority w:val="99"/>
+    <w:semiHidden/>
+    <w:unhideWhenUsed/>
+    <w:rsid w:val="00B960E6"/>
+    <w:pPr>
+      <w:tabs>
+        <w:tab w:val="left" w:pos="916"/>
+        <w:tab w:val="left" w:pos="1832"/>
+        <w:tab w:val="left" w:pos="2748"/>
+        <w:tab w:val="left" w:pos="3664"/>
+        <w:tab w:val="left" w:pos="4580"/>
+        <w:tab w:val="left" w:pos="5496"/>
+        <w:tab w:val="left" w:pos="6412"/>
+        <w:tab w:val="left" w:pos="7328"/>
+        <w:tab w:val="left" w:pos="8244"/>
+        <w:tab w:val="left" w:pos="9160"/>
+        <w:tab w:val="left" w:pos="10076"/>
+        <w:tab w:val="left" w:pos="10992"/>
+        <w:tab w:val="left" w:pos="11908"/>
+        <w:tab w:val="left" w:pos="12824"/>
+        <w:tab w:val="left" w:pos="13740"/>
+        <w:tab w:val="left" w:pos="14656"/>
+      </w:tabs>
+    </w:pPr>
+    <w:rPr>
+      <w:rFonts w:ascii="Courier New" w:eastAsia="Times New Roman" w:hAnsi="Courier New" w:cs="Courier New"/>
+      <w:sz w:val="20"/>
+      <w:szCs w:val="20"/>
+      <w:lang w:eastAsia="en-GB"/>
+    </w:rPr>
+  </w:style>
+  <w:style w:type="character" w:customStyle="1" w:styleId="HTMLPreformattedChar">
+    <w:name w:val="HTML Preformatted Char"/>
+    <w:basedOn w:val="DefaultParagraphFont"/>
+    <w:link w:val="HTMLPreformatted"/>
+    <w:uiPriority w:val="99"/>
+    <w:semiHidden/>
+    <w:rsid w:val="00B960E6"/>
+    <w:rPr>
+      <w:rFonts w:ascii="Courier New" w:eastAsia="Times New Roman" w:hAnsi="Courier New" w:cs="Courier New"/>
+      <w:sz w:val="20"/>
+      <w:szCs w:val="20"/>
+      <w:lang w:eastAsia="en-GB"/>
+    </w:rPr>
+  </w:style>
+  <w:style w:type="character" w:customStyle="1" w:styleId="hljs-keyword">
+    <w:name w:val="hljs-keyword"/>
+    <w:basedOn w:val="DefaultParagraphFont"/>
+    <w:rsid w:val="00B960E6"/>
+  </w:style>
+  <w:style w:type="character" w:customStyle="1" w:styleId="hljs-title">
+    <w:name w:val="hljs-title"/>
+    <w:basedOn w:val="DefaultParagraphFont"/>
+    <w:rsid w:val="00B960E6"/>
+  </w:style>
+  <w:style w:type="character" w:customStyle="1" w:styleId="hljs-params">
+    <w:name w:val="hljs-params"/>
+    <w:basedOn w:val="DefaultParagraphFont"/>
+    <w:rsid w:val="00B960E6"/>
+  </w:style>
+  <w:style w:type="character" w:customStyle="1" w:styleId="hljs-builtin">
+    <w:name w:val="hljs-built_in"/>
+    <w:basedOn w:val="DefaultParagraphFont"/>
+    <w:rsid w:val="00B960E6"/>
+  </w:style>
+  <w:style w:type="character" w:customStyle="1" w:styleId="hljs-number">
+    <w:name w:val="hljs-number"/>
+    <w:basedOn w:val="DefaultParagraphFont"/>
+    <w:rsid w:val="00B960E6"/>
+  </w:style>
 </w:styles>
 </file>
 

</xml_diff>